<commit_message>
Ajustes al proceso aprendizaje
</commit_message>
<xml_diff>
--- a/Planificacion/Doc/Template_TarjetasKanban_Curso2023.docx
+++ b/Planificacion/Doc/Template_TarjetasKanban_Curso2023.docx
@@ -17,7 +17,7 @@
           <w:b w:val="1"/>
           <w:rtl w:val="0"/>
         </w:rPr>
-        <w:t xml:space="preserve">Tarjetas Kanban Curso 2023</w:t>
+        <w:t xml:space="preserve">Tarjetas Kanban Cursos Udemy 2023</w:t>
       </w:r>
     </w:p>
     <w:p>
@@ -37,39 +37,64 @@
     <w:tbl>
       <w:tblPr>
         <w:tblStyle w:val="Table1"/>
-        <w:tblW w:w="4119.0" w:type="dxa"/>
-        <w:jc w:val="center"/>
+        <w:tblW w:w="9029.0" w:type="dxa"/>
+        <w:jc w:val="left"/>
         <w:tblBorders>
-          <w:top w:color="000000" w:space="0" w:sz="4" w:val="single"/>
-          <w:left w:color="000000" w:space="0" w:sz="4" w:val="single"/>
-          <w:bottom w:color="000000" w:space="0" w:sz="4" w:val="single"/>
-          <w:right w:color="000000" w:space="0" w:sz="4" w:val="single"/>
-          <w:insideH w:color="000000" w:space="0" w:sz="4" w:val="single"/>
-          <w:insideV w:color="000000" w:space="0" w:sz="4" w:val="single"/>
+          <w:top w:color="000000" w:space="0" w:sz="8" w:val="single"/>
+          <w:left w:color="000000" w:space="0" w:sz="8" w:val="single"/>
+          <w:bottom w:color="000000" w:space="0" w:sz="8" w:val="single"/>
+          <w:right w:color="000000" w:space="0" w:sz="8" w:val="single"/>
+          <w:insideH w:color="000000" w:space="0" w:sz="8" w:val="single"/>
+          <w:insideV w:color="000000" w:space="0" w:sz="8" w:val="single"/>
         </w:tblBorders>
         <w:tblLayout w:type="fixed"/>
-        <w:tblLook w:val="0400"/>
+        <w:tblLook w:val="0600"/>
       </w:tblPr>
       <w:tblGrid>
-        <w:gridCol w:w="4119"/>
+        <w:gridCol w:w="3009.6666666666665"/>
+        <w:gridCol w:w="3009.6666666666665"/>
+        <w:gridCol w:w="3009.6666666666665"/>
         <w:tblGridChange w:id="0">
           <w:tblGrid>
-            <w:gridCol w:w="4119"/>
+            <w:gridCol w:w="3009.6666666666665"/>
+            <w:gridCol w:w="3009.6666666666665"/>
+            <w:gridCol w:w="3009.6666666666665"/>
           </w:tblGrid>
         </w:tblGridChange>
       </w:tblGrid>
       <w:tr>
         <w:trPr>
           <w:cantSplit w:val="0"/>
-          <w:trHeight w:val="700" w:hRule="atLeast"/>
           <w:tblHeader w:val="0"/>
         </w:trPr>
         <w:tc>
-          <w:tcPr/>
+          <w:tcPr>
+            <w:shd w:fill="auto" w:val="clear"/>
+            <w:tcMar>
+              <w:top w:w="100.0" w:type="dxa"/>
+              <w:left w:w="100.0" w:type="dxa"/>
+              <w:bottom w:w="100.0" w:type="dxa"/>
+              <w:right w:w="100.0" w:type="dxa"/>
+            </w:tcMar>
+            <w:vAlign w:val="top"/>
+          </w:tcPr>
           <w:p>
             <w:pPr>
-              <w:spacing w:line="240" w:lineRule="auto"/>
-              <w:jc w:val="center"/>
+              <w:keepNext w:val="0"/>
+              <w:keepLines w:val="0"/>
+              <w:pageBreakBefore w:val="0"/>
+              <w:widowControl w:val="0"/>
+              <w:pBdr>
+                <w:top w:space="0" w:sz="0" w:val="nil"/>
+                <w:left w:space="0" w:sz="0" w:val="nil"/>
+                <w:bottom w:space="0" w:sz="0" w:val="nil"/>
+                <w:right w:space="0" w:sz="0" w:val="nil"/>
+                <w:between w:space="0" w:sz="0" w:val="nil"/>
+              </w:pBdr>
+              <w:shd w:fill="auto" w:val="clear"/>
+              <w:spacing w:after="0" w:before="0" w:line="240" w:lineRule="auto"/>
+              <w:ind w:left="0" w:right="0" w:firstLine="0"/>
+              <w:jc w:val="left"/>
               <w:rPr>
                 <w:rFonts w:ascii="Calibri" w:cs="Calibri" w:eastAsia="Calibri" w:hAnsi="Calibri"/>
                 <w:b w:val="1"/>
@@ -77,11 +102,682 @@
             </w:pPr>
             <w:r>
               <w:rPr>
+                <w:rtl w:val="0"/>
+              </w:rPr>
+            </w:r>
+          </w:p>
+          <w:tbl>
+            <w:tblPr>
+              <w:tblStyle w:val="Table2"/>
+              <w:tblW w:w="2809.0" w:type="dxa"/>
+              <w:jc w:val="left"/>
+              <w:tblBorders>
+                <w:top w:color="000000" w:space="0" w:sz="8" w:val="single"/>
+                <w:left w:color="000000" w:space="0" w:sz="8" w:val="single"/>
+                <w:bottom w:color="000000" w:space="0" w:sz="8" w:val="single"/>
+                <w:right w:color="000000" w:space="0" w:sz="8" w:val="single"/>
+                <w:insideH w:color="000000" w:space="0" w:sz="8" w:val="single"/>
+                <w:insideV w:color="000000" w:space="0" w:sz="8" w:val="single"/>
+              </w:tblBorders>
+              <w:tblLayout w:type="fixed"/>
+              <w:tblLook w:val="0600"/>
+            </w:tblPr>
+            <w:tblGrid>
+              <w:gridCol w:w="2809"/>
+              <w:tblGridChange w:id="0">
+                <w:tblGrid>
+                  <w:gridCol w:w="2809"/>
+                </w:tblGrid>
+              </w:tblGridChange>
+            </w:tblGrid>
+            <w:tr>
+              <w:trPr>
+                <w:cantSplit w:val="0"/>
+                <w:tblHeader w:val="0"/>
+              </w:trPr>
+              <w:tc>
+                <w:tcPr>
+                  <w:shd w:fill="auto" w:val="clear"/>
+                  <w:tcMar>
+                    <w:top w:w="100.0" w:type="dxa"/>
+                    <w:left w:w="100.0" w:type="dxa"/>
+                    <w:bottom w:w="100.0" w:type="dxa"/>
+                    <w:right w:w="100.0" w:type="dxa"/>
+                  </w:tcMar>
+                  <w:vAlign w:val="top"/>
+                </w:tcPr>
+                <w:p>
+                  <w:pPr>
+                    <w:spacing w:line="240" w:lineRule="auto"/>
+                    <w:jc w:val="center"/>
+                    <w:rPr>
+                      <w:rFonts w:ascii="Calibri" w:cs="Calibri" w:eastAsia="Calibri" w:hAnsi="Calibri"/>
+                      <w:b w:val="1"/>
+                    </w:rPr>
+                  </w:pPr>
+                  <w:r>
+                    <w:rPr>
+                      <w:rFonts w:ascii="Calibri" w:cs="Calibri" w:eastAsia="Calibri" w:hAnsi="Calibri"/>
+                      <w:b w:val="1"/>
+                      <w:rtl w:val="0"/>
+                    </w:rPr>
+                    <w:t xml:space="preserve">Nombre_Curso</w:t>
+                  </w:r>
+                </w:p>
+              </w:tc>
+            </w:tr>
+            <w:tr>
+              <w:trPr>
+                <w:cantSplit w:val="0"/>
+                <w:tblHeader w:val="0"/>
+              </w:trPr>
+              <w:tc>
+                <w:tcPr>
+                  <w:shd w:fill="auto" w:val="clear"/>
+                  <w:tcMar>
+                    <w:top w:w="100.0" w:type="dxa"/>
+                    <w:left w:w="100.0" w:type="dxa"/>
+                    <w:bottom w:w="100.0" w:type="dxa"/>
+                    <w:right w:w="100.0" w:type="dxa"/>
+                  </w:tcMar>
+                  <w:vAlign w:val="top"/>
+                </w:tcPr>
+                <w:p>
+                  <w:pPr>
+                    <w:spacing w:line="240" w:lineRule="auto"/>
+                    <w:rPr>
+                      <w:rFonts w:ascii="Calibri" w:cs="Calibri" w:eastAsia="Calibri" w:hAnsi="Calibri"/>
+                      <w:b w:val="1"/>
+                    </w:rPr>
+                  </w:pPr>
+                  <w:r>
+                    <w:rPr>
+                      <w:rFonts w:ascii="Calibri" w:cs="Calibri" w:eastAsia="Calibri" w:hAnsi="Calibri"/>
+                      <w:b w:val="1"/>
+                      <w:rtl w:val="0"/>
+                    </w:rPr>
+                    <w:t xml:space="preserve">Author:</w:t>
+                  </w:r>
+                </w:p>
+              </w:tc>
+            </w:tr>
+            <w:tr>
+              <w:trPr>
+                <w:cantSplit w:val="0"/>
+                <w:tblHeader w:val="0"/>
+              </w:trPr>
+              <w:tc>
+                <w:tcPr>
+                  <w:shd w:fill="auto" w:val="clear"/>
+                  <w:tcMar>
+                    <w:top w:w="100.0" w:type="dxa"/>
+                    <w:left w:w="100.0" w:type="dxa"/>
+                    <w:bottom w:w="100.0" w:type="dxa"/>
+                    <w:right w:w="100.0" w:type="dxa"/>
+                  </w:tcMar>
+                  <w:vAlign w:val="top"/>
+                </w:tcPr>
+                <w:p>
+                  <w:pPr>
+                    <w:spacing w:line="240" w:lineRule="auto"/>
+                    <w:rPr>
+                      <w:rFonts w:ascii="Calibri" w:cs="Calibri" w:eastAsia="Calibri" w:hAnsi="Calibri"/>
+                      <w:b w:val="1"/>
+                    </w:rPr>
+                  </w:pPr>
+                  <w:r>
+                    <w:rPr>
+                      <w:rFonts w:ascii="Calibri" w:cs="Calibri" w:eastAsia="Calibri" w:hAnsi="Calibri"/>
+                      <w:b w:val="1"/>
+                      <w:rtl w:val="0"/>
+                    </w:rPr>
+                    <w:t xml:space="preserve">Sección Número:</w:t>
+                  </w:r>
+                </w:p>
+              </w:tc>
+            </w:tr>
+            <w:tr>
+              <w:trPr>
+                <w:cantSplit w:val="0"/>
+                <w:tblHeader w:val="0"/>
+              </w:trPr>
+              <w:tc>
+                <w:tcPr>
+                  <w:shd w:fill="auto" w:val="clear"/>
+                  <w:tcMar>
+                    <w:top w:w="100.0" w:type="dxa"/>
+                    <w:left w:w="100.0" w:type="dxa"/>
+                    <w:bottom w:w="100.0" w:type="dxa"/>
+                    <w:right w:w="100.0" w:type="dxa"/>
+                  </w:tcMar>
+                  <w:vAlign w:val="top"/>
+                </w:tcPr>
+                <w:p>
+                  <w:pPr>
+                    <w:spacing w:line="240" w:lineRule="auto"/>
+                    <w:rPr>
+                      <w:rFonts w:ascii="Calibri" w:cs="Calibri" w:eastAsia="Calibri" w:hAnsi="Calibri"/>
+                      <w:b w:val="1"/>
+                    </w:rPr>
+                  </w:pPr>
+                  <w:r>
+                    <w:rPr>
+                      <w:rFonts w:ascii="Calibri" w:cs="Calibri" w:eastAsia="Calibri" w:hAnsi="Calibri"/>
+                      <w:rtl w:val="0"/>
+                    </w:rPr>
+                    <w:t xml:space="preserve">Capítulo</w:t>
+                  </w:r>
+                  <w:r>
+                    <w:rPr>
+                      <w:rtl w:val="0"/>
+                    </w:rPr>
+                  </w:r>
+                </w:p>
+              </w:tc>
+            </w:tr>
+          </w:tbl>
+          <w:p>
+            <w:pPr>
+              <w:keepNext w:val="0"/>
+              <w:keepLines w:val="0"/>
+              <w:pageBreakBefore w:val="0"/>
+              <w:widowControl w:val="0"/>
+              <w:pBdr>
+                <w:top w:space="0" w:sz="0" w:val="nil"/>
+                <w:left w:space="0" w:sz="0" w:val="nil"/>
+                <w:bottom w:space="0" w:sz="0" w:val="nil"/>
+                <w:right w:space="0" w:sz="0" w:val="nil"/>
+                <w:between w:space="0" w:sz="0" w:val="nil"/>
+              </w:pBdr>
+              <w:shd w:fill="auto" w:val="clear"/>
+              <w:spacing w:after="0" w:before="0" w:line="240" w:lineRule="auto"/>
+              <w:ind w:left="0" w:right="0" w:firstLine="0"/>
+              <w:jc w:val="left"/>
+              <w:rPr>
                 <w:rFonts w:ascii="Calibri" w:cs="Calibri" w:eastAsia="Calibri" w:hAnsi="Calibri"/>
                 <w:b w:val="1"/>
+              </w:rPr>
+            </w:pPr>
+            <w:r>
+              <w:rPr>
                 <w:rtl w:val="0"/>
               </w:rPr>
-              <w:t xml:space="preserve">Nombre_Curso</w:t>
+            </w:r>
+          </w:p>
+        </w:tc>
+        <w:tc>
+          <w:tcPr>
+            <w:shd w:fill="auto" w:val="clear"/>
+            <w:tcMar>
+              <w:top w:w="100.0" w:type="dxa"/>
+              <w:left w:w="100.0" w:type="dxa"/>
+              <w:bottom w:w="100.0" w:type="dxa"/>
+              <w:right w:w="100.0" w:type="dxa"/>
+            </w:tcMar>
+            <w:vAlign w:val="top"/>
+          </w:tcPr>
+          <w:p>
+            <w:pPr>
+              <w:keepNext w:val="0"/>
+              <w:keepLines w:val="0"/>
+              <w:pageBreakBefore w:val="0"/>
+              <w:widowControl w:val="0"/>
+              <w:pBdr>
+                <w:top w:space="0" w:sz="0" w:val="nil"/>
+                <w:left w:space="0" w:sz="0" w:val="nil"/>
+                <w:bottom w:space="0" w:sz="0" w:val="nil"/>
+                <w:right w:space="0" w:sz="0" w:val="nil"/>
+                <w:between w:space="0" w:sz="0" w:val="nil"/>
+              </w:pBdr>
+              <w:shd w:fill="auto" w:val="clear"/>
+              <w:spacing w:after="0" w:before="0" w:line="240" w:lineRule="auto"/>
+              <w:ind w:left="0" w:right="0" w:firstLine="0"/>
+              <w:jc w:val="left"/>
+              <w:rPr>
+                <w:rFonts w:ascii="Calibri" w:cs="Calibri" w:eastAsia="Calibri" w:hAnsi="Calibri"/>
+                <w:b w:val="1"/>
+              </w:rPr>
+            </w:pPr>
+            <w:r>
+              <w:rPr>
+                <w:rtl w:val="0"/>
+              </w:rPr>
+            </w:r>
+          </w:p>
+          <w:tbl>
+            <w:tblPr>
+              <w:tblStyle w:val="Table3"/>
+              <w:tblW w:w="2809.0" w:type="dxa"/>
+              <w:jc w:val="left"/>
+              <w:tblBorders>
+                <w:top w:color="000000" w:space="0" w:sz="8" w:val="single"/>
+                <w:left w:color="000000" w:space="0" w:sz="8" w:val="single"/>
+                <w:bottom w:color="000000" w:space="0" w:sz="8" w:val="single"/>
+                <w:right w:color="000000" w:space="0" w:sz="8" w:val="single"/>
+                <w:insideH w:color="000000" w:space="0" w:sz="8" w:val="single"/>
+                <w:insideV w:color="000000" w:space="0" w:sz="8" w:val="single"/>
+              </w:tblBorders>
+              <w:tblLayout w:type="fixed"/>
+              <w:tblLook w:val="0600"/>
+            </w:tblPr>
+            <w:tblGrid>
+              <w:gridCol w:w="2809"/>
+              <w:tblGridChange w:id="0">
+                <w:tblGrid>
+                  <w:gridCol w:w="2809"/>
+                </w:tblGrid>
+              </w:tblGridChange>
+            </w:tblGrid>
+            <w:tr>
+              <w:trPr>
+                <w:cantSplit w:val="0"/>
+                <w:tblHeader w:val="0"/>
+              </w:trPr>
+              <w:tc>
+                <w:tcPr>
+                  <w:shd w:fill="auto" w:val="clear"/>
+                  <w:tcMar>
+                    <w:top w:w="100.0" w:type="dxa"/>
+                    <w:left w:w="100.0" w:type="dxa"/>
+                    <w:bottom w:w="100.0" w:type="dxa"/>
+                    <w:right w:w="100.0" w:type="dxa"/>
+                  </w:tcMar>
+                  <w:vAlign w:val="top"/>
+                </w:tcPr>
+                <w:p>
+                  <w:pPr>
+                    <w:spacing w:line="240" w:lineRule="auto"/>
+                    <w:jc w:val="center"/>
+                    <w:rPr>
+                      <w:rFonts w:ascii="Calibri" w:cs="Calibri" w:eastAsia="Calibri" w:hAnsi="Calibri"/>
+                      <w:b w:val="1"/>
+                    </w:rPr>
+                  </w:pPr>
+                  <w:r>
+                    <w:rPr>
+                      <w:rFonts w:ascii="Calibri" w:cs="Calibri" w:eastAsia="Calibri" w:hAnsi="Calibri"/>
+                      <w:b w:val="1"/>
+                      <w:rtl w:val="0"/>
+                    </w:rPr>
+                    <w:t xml:space="preserve">Nombre_Curso</w:t>
+                  </w:r>
+                </w:p>
+              </w:tc>
+            </w:tr>
+            <w:tr>
+              <w:trPr>
+                <w:cantSplit w:val="0"/>
+                <w:tblHeader w:val="0"/>
+              </w:trPr>
+              <w:tc>
+                <w:tcPr>
+                  <w:shd w:fill="auto" w:val="clear"/>
+                  <w:tcMar>
+                    <w:top w:w="100.0" w:type="dxa"/>
+                    <w:left w:w="100.0" w:type="dxa"/>
+                    <w:bottom w:w="100.0" w:type="dxa"/>
+                    <w:right w:w="100.0" w:type="dxa"/>
+                  </w:tcMar>
+                  <w:vAlign w:val="top"/>
+                </w:tcPr>
+                <w:p>
+                  <w:pPr>
+                    <w:spacing w:line="240" w:lineRule="auto"/>
+                    <w:rPr>
+                      <w:rFonts w:ascii="Calibri" w:cs="Calibri" w:eastAsia="Calibri" w:hAnsi="Calibri"/>
+                      <w:b w:val="1"/>
+                    </w:rPr>
+                  </w:pPr>
+                  <w:r>
+                    <w:rPr>
+                      <w:rFonts w:ascii="Calibri" w:cs="Calibri" w:eastAsia="Calibri" w:hAnsi="Calibri"/>
+                      <w:b w:val="1"/>
+                      <w:rtl w:val="0"/>
+                    </w:rPr>
+                    <w:t xml:space="preserve">Author:</w:t>
+                  </w:r>
+                </w:p>
+              </w:tc>
+            </w:tr>
+            <w:tr>
+              <w:trPr>
+                <w:cantSplit w:val="0"/>
+                <w:tblHeader w:val="0"/>
+              </w:trPr>
+              <w:tc>
+                <w:tcPr>
+                  <w:shd w:fill="auto" w:val="clear"/>
+                  <w:tcMar>
+                    <w:top w:w="100.0" w:type="dxa"/>
+                    <w:left w:w="100.0" w:type="dxa"/>
+                    <w:bottom w:w="100.0" w:type="dxa"/>
+                    <w:right w:w="100.0" w:type="dxa"/>
+                  </w:tcMar>
+                  <w:vAlign w:val="top"/>
+                </w:tcPr>
+                <w:p>
+                  <w:pPr>
+                    <w:spacing w:line="240" w:lineRule="auto"/>
+                    <w:rPr>
+                      <w:rFonts w:ascii="Calibri" w:cs="Calibri" w:eastAsia="Calibri" w:hAnsi="Calibri"/>
+                      <w:b w:val="1"/>
+                    </w:rPr>
+                  </w:pPr>
+                  <w:r>
+                    <w:rPr>
+                      <w:rFonts w:ascii="Calibri" w:cs="Calibri" w:eastAsia="Calibri" w:hAnsi="Calibri"/>
+                      <w:b w:val="1"/>
+                      <w:rtl w:val="0"/>
+                    </w:rPr>
+                    <w:t xml:space="preserve">Sección Número:</w:t>
+                  </w:r>
+                </w:p>
+              </w:tc>
+            </w:tr>
+            <w:tr>
+              <w:trPr>
+                <w:cantSplit w:val="0"/>
+                <w:tblHeader w:val="0"/>
+              </w:trPr>
+              <w:tc>
+                <w:tcPr>
+                  <w:shd w:fill="auto" w:val="clear"/>
+                  <w:tcMar>
+                    <w:top w:w="100.0" w:type="dxa"/>
+                    <w:left w:w="100.0" w:type="dxa"/>
+                    <w:bottom w:w="100.0" w:type="dxa"/>
+                    <w:right w:w="100.0" w:type="dxa"/>
+                  </w:tcMar>
+                  <w:vAlign w:val="top"/>
+                </w:tcPr>
+                <w:p>
+                  <w:pPr>
+                    <w:spacing w:line="240" w:lineRule="auto"/>
+                    <w:rPr>
+                      <w:rFonts w:ascii="Calibri" w:cs="Calibri" w:eastAsia="Calibri" w:hAnsi="Calibri"/>
+                      <w:b w:val="1"/>
+                    </w:rPr>
+                  </w:pPr>
+                  <w:r>
+                    <w:rPr>
+                      <w:rFonts w:ascii="Calibri" w:cs="Calibri" w:eastAsia="Calibri" w:hAnsi="Calibri"/>
+                      <w:rtl w:val="0"/>
+                    </w:rPr>
+                    <w:t xml:space="preserve">Capítulo</w:t>
+                  </w:r>
+                  <w:r>
+                    <w:rPr>
+                      <w:rtl w:val="0"/>
+                    </w:rPr>
+                  </w:r>
+                </w:p>
+              </w:tc>
+            </w:tr>
+          </w:tbl>
+          <w:p>
+            <w:pPr>
+              <w:keepNext w:val="0"/>
+              <w:keepLines w:val="0"/>
+              <w:pageBreakBefore w:val="0"/>
+              <w:widowControl w:val="0"/>
+              <w:pBdr>
+                <w:top w:space="0" w:sz="0" w:val="nil"/>
+                <w:left w:space="0" w:sz="0" w:val="nil"/>
+                <w:bottom w:space="0" w:sz="0" w:val="nil"/>
+                <w:right w:space="0" w:sz="0" w:val="nil"/>
+                <w:between w:space="0" w:sz="0" w:val="nil"/>
+              </w:pBdr>
+              <w:shd w:fill="auto" w:val="clear"/>
+              <w:spacing w:after="0" w:before="0" w:line="240" w:lineRule="auto"/>
+              <w:ind w:left="0" w:right="0" w:firstLine="0"/>
+              <w:jc w:val="left"/>
+              <w:rPr>
+                <w:rFonts w:ascii="Calibri" w:cs="Calibri" w:eastAsia="Calibri" w:hAnsi="Calibri"/>
+                <w:b w:val="1"/>
+              </w:rPr>
+            </w:pPr>
+            <w:r>
+              <w:rPr>
+                <w:rtl w:val="0"/>
+              </w:rPr>
+            </w:r>
+          </w:p>
+        </w:tc>
+        <w:tc>
+          <w:tcPr>
+            <w:shd w:fill="auto" w:val="clear"/>
+            <w:tcMar>
+              <w:top w:w="100.0" w:type="dxa"/>
+              <w:left w:w="100.0" w:type="dxa"/>
+              <w:bottom w:w="100.0" w:type="dxa"/>
+              <w:right w:w="100.0" w:type="dxa"/>
+            </w:tcMar>
+            <w:vAlign w:val="top"/>
+          </w:tcPr>
+          <w:p>
+            <w:pPr>
+              <w:keepNext w:val="0"/>
+              <w:keepLines w:val="0"/>
+              <w:pageBreakBefore w:val="0"/>
+              <w:widowControl w:val="0"/>
+              <w:pBdr>
+                <w:top w:space="0" w:sz="0" w:val="nil"/>
+                <w:left w:space="0" w:sz="0" w:val="nil"/>
+                <w:bottom w:space="0" w:sz="0" w:val="nil"/>
+                <w:right w:space="0" w:sz="0" w:val="nil"/>
+                <w:between w:space="0" w:sz="0" w:val="nil"/>
+              </w:pBdr>
+              <w:shd w:fill="auto" w:val="clear"/>
+              <w:spacing w:after="0" w:before="0" w:line="240" w:lineRule="auto"/>
+              <w:ind w:left="0" w:right="0" w:firstLine="0"/>
+              <w:jc w:val="left"/>
+              <w:rPr>
+                <w:rFonts w:ascii="Calibri" w:cs="Calibri" w:eastAsia="Calibri" w:hAnsi="Calibri"/>
+                <w:b w:val="1"/>
+              </w:rPr>
+            </w:pPr>
+            <w:r>
+              <w:rPr>
+                <w:rtl w:val="0"/>
+              </w:rPr>
+            </w:r>
+          </w:p>
+          <w:tbl>
+            <w:tblPr>
+              <w:tblStyle w:val="Table4"/>
+              <w:tblW w:w="2809.0" w:type="dxa"/>
+              <w:jc w:val="left"/>
+              <w:tblBorders>
+                <w:top w:color="000000" w:space="0" w:sz="8" w:val="single"/>
+                <w:left w:color="000000" w:space="0" w:sz="8" w:val="single"/>
+                <w:bottom w:color="000000" w:space="0" w:sz="8" w:val="single"/>
+                <w:right w:color="000000" w:space="0" w:sz="8" w:val="single"/>
+                <w:insideH w:color="000000" w:space="0" w:sz="8" w:val="single"/>
+                <w:insideV w:color="000000" w:space="0" w:sz="8" w:val="single"/>
+              </w:tblBorders>
+              <w:tblLayout w:type="fixed"/>
+              <w:tblLook w:val="0600"/>
+            </w:tblPr>
+            <w:tblGrid>
+              <w:gridCol w:w="2809"/>
+              <w:tblGridChange w:id="0">
+                <w:tblGrid>
+                  <w:gridCol w:w="2809"/>
+                </w:tblGrid>
+              </w:tblGridChange>
+            </w:tblGrid>
+            <w:tr>
+              <w:trPr>
+                <w:cantSplit w:val="0"/>
+                <w:tblHeader w:val="0"/>
+              </w:trPr>
+              <w:tc>
+                <w:tcPr>
+                  <w:shd w:fill="auto" w:val="clear"/>
+                  <w:tcMar>
+                    <w:top w:w="100.0" w:type="dxa"/>
+                    <w:left w:w="100.0" w:type="dxa"/>
+                    <w:bottom w:w="100.0" w:type="dxa"/>
+                    <w:right w:w="100.0" w:type="dxa"/>
+                  </w:tcMar>
+                  <w:vAlign w:val="top"/>
+                </w:tcPr>
+                <w:p>
+                  <w:pPr>
+                    <w:spacing w:line="240" w:lineRule="auto"/>
+                    <w:jc w:val="center"/>
+                    <w:rPr>
+                      <w:rFonts w:ascii="Calibri" w:cs="Calibri" w:eastAsia="Calibri" w:hAnsi="Calibri"/>
+                      <w:b w:val="1"/>
+                    </w:rPr>
+                  </w:pPr>
+                  <w:r>
+                    <w:rPr>
+                      <w:rFonts w:ascii="Calibri" w:cs="Calibri" w:eastAsia="Calibri" w:hAnsi="Calibri"/>
+                      <w:b w:val="1"/>
+                      <w:rtl w:val="0"/>
+                    </w:rPr>
+                    <w:t xml:space="preserve">Nombre_Curso</w:t>
+                  </w:r>
+                </w:p>
+              </w:tc>
+            </w:tr>
+            <w:tr>
+              <w:trPr>
+                <w:cantSplit w:val="0"/>
+                <w:tblHeader w:val="0"/>
+              </w:trPr>
+              <w:tc>
+                <w:tcPr>
+                  <w:shd w:fill="auto" w:val="clear"/>
+                  <w:tcMar>
+                    <w:top w:w="100.0" w:type="dxa"/>
+                    <w:left w:w="100.0" w:type="dxa"/>
+                    <w:bottom w:w="100.0" w:type="dxa"/>
+                    <w:right w:w="100.0" w:type="dxa"/>
+                  </w:tcMar>
+                  <w:vAlign w:val="top"/>
+                </w:tcPr>
+                <w:p>
+                  <w:pPr>
+                    <w:spacing w:line="240" w:lineRule="auto"/>
+                    <w:rPr>
+                      <w:rFonts w:ascii="Calibri" w:cs="Calibri" w:eastAsia="Calibri" w:hAnsi="Calibri"/>
+                      <w:b w:val="1"/>
+                    </w:rPr>
+                  </w:pPr>
+                  <w:r>
+                    <w:rPr>
+                      <w:rFonts w:ascii="Calibri" w:cs="Calibri" w:eastAsia="Calibri" w:hAnsi="Calibri"/>
+                      <w:b w:val="1"/>
+                      <w:rtl w:val="0"/>
+                    </w:rPr>
+                    <w:t xml:space="preserve">Author:</w:t>
+                  </w:r>
+                </w:p>
+              </w:tc>
+            </w:tr>
+            <w:tr>
+              <w:trPr>
+                <w:cantSplit w:val="0"/>
+                <w:tblHeader w:val="0"/>
+              </w:trPr>
+              <w:tc>
+                <w:tcPr>
+                  <w:shd w:fill="auto" w:val="clear"/>
+                  <w:tcMar>
+                    <w:top w:w="100.0" w:type="dxa"/>
+                    <w:left w:w="100.0" w:type="dxa"/>
+                    <w:bottom w:w="100.0" w:type="dxa"/>
+                    <w:right w:w="100.0" w:type="dxa"/>
+                  </w:tcMar>
+                  <w:vAlign w:val="top"/>
+                </w:tcPr>
+                <w:p>
+                  <w:pPr>
+                    <w:spacing w:line="240" w:lineRule="auto"/>
+                    <w:rPr>
+                      <w:rFonts w:ascii="Calibri" w:cs="Calibri" w:eastAsia="Calibri" w:hAnsi="Calibri"/>
+                      <w:b w:val="1"/>
+                    </w:rPr>
+                  </w:pPr>
+                  <w:r>
+                    <w:rPr>
+                      <w:rFonts w:ascii="Calibri" w:cs="Calibri" w:eastAsia="Calibri" w:hAnsi="Calibri"/>
+                      <w:b w:val="1"/>
+                      <w:rtl w:val="0"/>
+                    </w:rPr>
+                    <w:t xml:space="preserve">Sección Número:</w:t>
+                  </w:r>
+                </w:p>
+              </w:tc>
+            </w:tr>
+            <w:tr>
+              <w:trPr>
+                <w:cantSplit w:val="0"/>
+                <w:tblHeader w:val="0"/>
+              </w:trPr>
+              <w:tc>
+                <w:tcPr>
+                  <w:shd w:fill="auto" w:val="clear"/>
+                  <w:tcMar>
+                    <w:top w:w="100.0" w:type="dxa"/>
+                    <w:left w:w="100.0" w:type="dxa"/>
+                    <w:bottom w:w="100.0" w:type="dxa"/>
+                    <w:right w:w="100.0" w:type="dxa"/>
+                  </w:tcMar>
+                  <w:vAlign w:val="top"/>
+                </w:tcPr>
+                <w:p>
+                  <w:pPr>
+                    <w:spacing w:line="240" w:lineRule="auto"/>
+                    <w:rPr>
+                      <w:rFonts w:ascii="Calibri" w:cs="Calibri" w:eastAsia="Calibri" w:hAnsi="Calibri"/>
+                      <w:b w:val="1"/>
+                    </w:rPr>
+                  </w:pPr>
+                  <w:r>
+                    <w:rPr>
+                      <w:rFonts w:ascii="Calibri" w:cs="Calibri" w:eastAsia="Calibri" w:hAnsi="Calibri"/>
+                      <w:rtl w:val="0"/>
+                    </w:rPr>
+                    <w:t xml:space="preserve">Capítulo</w:t>
+                  </w:r>
+                  <w:r>
+                    <w:rPr>
+                      <w:rtl w:val="0"/>
+                    </w:rPr>
+                  </w:r>
+                </w:p>
+              </w:tc>
+            </w:tr>
+          </w:tbl>
+          <w:p>
+            <w:pPr>
+              <w:keepNext w:val="0"/>
+              <w:keepLines w:val="0"/>
+              <w:pageBreakBefore w:val="0"/>
+              <w:widowControl w:val="0"/>
+              <w:pBdr>
+                <w:top w:space="0" w:sz="0" w:val="nil"/>
+                <w:left w:space="0" w:sz="0" w:val="nil"/>
+                <w:bottom w:space="0" w:sz="0" w:val="nil"/>
+                <w:right w:space="0" w:sz="0" w:val="nil"/>
+                <w:between w:space="0" w:sz="0" w:val="nil"/>
+              </w:pBdr>
+              <w:shd w:fill="auto" w:val="clear"/>
+              <w:spacing w:after="0" w:before="0" w:line="240" w:lineRule="auto"/>
+              <w:ind w:left="0" w:right="0" w:firstLine="0"/>
+              <w:jc w:val="left"/>
+              <w:rPr>
+                <w:rFonts w:ascii="Calibri" w:cs="Calibri" w:eastAsia="Calibri" w:hAnsi="Calibri"/>
+                <w:b w:val="1"/>
+              </w:rPr>
+            </w:pPr>
+            <w:r>
+              <w:rPr>
+                <w:rtl w:val="0"/>
+              </w:rPr>
             </w:r>
           </w:p>
         </w:tc>
@@ -89,14 +785,36 @@
       <w:tr>
         <w:trPr>
           <w:cantSplit w:val="0"/>
-          <w:trHeight w:val="531" w:hRule="atLeast"/>
           <w:tblHeader w:val="0"/>
         </w:trPr>
         <w:tc>
-          <w:tcPr/>
+          <w:tcPr>
+            <w:shd w:fill="auto" w:val="clear"/>
+            <w:tcMar>
+              <w:top w:w="100.0" w:type="dxa"/>
+              <w:left w:w="100.0" w:type="dxa"/>
+              <w:bottom w:w="100.0" w:type="dxa"/>
+              <w:right w:w="100.0" w:type="dxa"/>
+            </w:tcMar>
+            <w:vAlign w:val="top"/>
+          </w:tcPr>
           <w:p>
             <w:pPr>
-              <w:spacing w:line="240" w:lineRule="auto"/>
+              <w:keepNext w:val="0"/>
+              <w:keepLines w:val="0"/>
+              <w:pageBreakBefore w:val="0"/>
+              <w:widowControl w:val="0"/>
+              <w:pBdr>
+                <w:top w:space="0" w:sz="0" w:val="nil"/>
+                <w:left w:space="0" w:sz="0" w:val="nil"/>
+                <w:bottom w:space="0" w:sz="0" w:val="nil"/>
+                <w:right w:space="0" w:sz="0" w:val="nil"/>
+                <w:between w:space="0" w:sz="0" w:val="nil"/>
+              </w:pBdr>
+              <w:shd w:fill="auto" w:val="clear"/>
+              <w:spacing w:after="0" w:before="0" w:line="240" w:lineRule="auto"/>
+              <w:ind w:left="0" w:right="0" w:firstLine="0"/>
+              <w:jc w:val="left"/>
               <w:rPr>
                 <w:rFonts w:ascii="Calibri" w:cs="Calibri" w:eastAsia="Calibri" w:hAnsi="Calibri"/>
                 <w:b w:val="1"/>
@@ -104,11 +822,682 @@
             </w:pPr>
             <w:r>
               <w:rPr>
+                <w:rtl w:val="0"/>
+              </w:rPr>
+            </w:r>
+          </w:p>
+          <w:tbl>
+            <w:tblPr>
+              <w:tblStyle w:val="Table5"/>
+              <w:tblW w:w="2809.0" w:type="dxa"/>
+              <w:jc w:val="left"/>
+              <w:tblBorders>
+                <w:top w:color="000000" w:space="0" w:sz="8" w:val="single"/>
+                <w:left w:color="000000" w:space="0" w:sz="8" w:val="single"/>
+                <w:bottom w:color="000000" w:space="0" w:sz="8" w:val="single"/>
+                <w:right w:color="000000" w:space="0" w:sz="8" w:val="single"/>
+                <w:insideH w:color="000000" w:space="0" w:sz="8" w:val="single"/>
+                <w:insideV w:color="000000" w:space="0" w:sz="8" w:val="single"/>
+              </w:tblBorders>
+              <w:tblLayout w:type="fixed"/>
+              <w:tblLook w:val="0600"/>
+            </w:tblPr>
+            <w:tblGrid>
+              <w:gridCol w:w="2809"/>
+              <w:tblGridChange w:id="0">
+                <w:tblGrid>
+                  <w:gridCol w:w="2809"/>
+                </w:tblGrid>
+              </w:tblGridChange>
+            </w:tblGrid>
+            <w:tr>
+              <w:trPr>
+                <w:cantSplit w:val="0"/>
+                <w:tblHeader w:val="0"/>
+              </w:trPr>
+              <w:tc>
+                <w:tcPr>
+                  <w:shd w:fill="auto" w:val="clear"/>
+                  <w:tcMar>
+                    <w:top w:w="100.0" w:type="dxa"/>
+                    <w:left w:w="100.0" w:type="dxa"/>
+                    <w:bottom w:w="100.0" w:type="dxa"/>
+                    <w:right w:w="100.0" w:type="dxa"/>
+                  </w:tcMar>
+                  <w:vAlign w:val="top"/>
+                </w:tcPr>
+                <w:p>
+                  <w:pPr>
+                    <w:spacing w:line="240" w:lineRule="auto"/>
+                    <w:jc w:val="center"/>
+                    <w:rPr>
+                      <w:rFonts w:ascii="Calibri" w:cs="Calibri" w:eastAsia="Calibri" w:hAnsi="Calibri"/>
+                      <w:b w:val="1"/>
+                    </w:rPr>
+                  </w:pPr>
+                  <w:r>
+                    <w:rPr>
+                      <w:rFonts w:ascii="Calibri" w:cs="Calibri" w:eastAsia="Calibri" w:hAnsi="Calibri"/>
+                      <w:b w:val="1"/>
+                      <w:rtl w:val="0"/>
+                    </w:rPr>
+                    <w:t xml:space="preserve">Nombre_Curso</w:t>
+                  </w:r>
+                </w:p>
+              </w:tc>
+            </w:tr>
+            <w:tr>
+              <w:trPr>
+                <w:cantSplit w:val="0"/>
+                <w:tblHeader w:val="0"/>
+              </w:trPr>
+              <w:tc>
+                <w:tcPr>
+                  <w:shd w:fill="auto" w:val="clear"/>
+                  <w:tcMar>
+                    <w:top w:w="100.0" w:type="dxa"/>
+                    <w:left w:w="100.0" w:type="dxa"/>
+                    <w:bottom w:w="100.0" w:type="dxa"/>
+                    <w:right w:w="100.0" w:type="dxa"/>
+                  </w:tcMar>
+                  <w:vAlign w:val="top"/>
+                </w:tcPr>
+                <w:p>
+                  <w:pPr>
+                    <w:spacing w:line="240" w:lineRule="auto"/>
+                    <w:rPr>
+                      <w:rFonts w:ascii="Calibri" w:cs="Calibri" w:eastAsia="Calibri" w:hAnsi="Calibri"/>
+                      <w:b w:val="1"/>
+                    </w:rPr>
+                  </w:pPr>
+                  <w:r>
+                    <w:rPr>
+                      <w:rFonts w:ascii="Calibri" w:cs="Calibri" w:eastAsia="Calibri" w:hAnsi="Calibri"/>
+                      <w:b w:val="1"/>
+                      <w:rtl w:val="0"/>
+                    </w:rPr>
+                    <w:t xml:space="preserve">Author:</w:t>
+                  </w:r>
+                </w:p>
+              </w:tc>
+            </w:tr>
+            <w:tr>
+              <w:trPr>
+                <w:cantSplit w:val="0"/>
+                <w:tblHeader w:val="0"/>
+              </w:trPr>
+              <w:tc>
+                <w:tcPr>
+                  <w:shd w:fill="auto" w:val="clear"/>
+                  <w:tcMar>
+                    <w:top w:w="100.0" w:type="dxa"/>
+                    <w:left w:w="100.0" w:type="dxa"/>
+                    <w:bottom w:w="100.0" w:type="dxa"/>
+                    <w:right w:w="100.0" w:type="dxa"/>
+                  </w:tcMar>
+                  <w:vAlign w:val="top"/>
+                </w:tcPr>
+                <w:p>
+                  <w:pPr>
+                    <w:spacing w:line="240" w:lineRule="auto"/>
+                    <w:rPr>
+                      <w:rFonts w:ascii="Calibri" w:cs="Calibri" w:eastAsia="Calibri" w:hAnsi="Calibri"/>
+                      <w:b w:val="1"/>
+                    </w:rPr>
+                  </w:pPr>
+                  <w:r>
+                    <w:rPr>
+                      <w:rFonts w:ascii="Calibri" w:cs="Calibri" w:eastAsia="Calibri" w:hAnsi="Calibri"/>
+                      <w:b w:val="1"/>
+                      <w:rtl w:val="0"/>
+                    </w:rPr>
+                    <w:t xml:space="preserve">Sección Número:</w:t>
+                  </w:r>
+                </w:p>
+              </w:tc>
+            </w:tr>
+            <w:tr>
+              <w:trPr>
+                <w:cantSplit w:val="0"/>
+                <w:tblHeader w:val="0"/>
+              </w:trPr>
+              <w:tc>
+                <w:tcPr>
+                  <w:shd w:fill="auto" w:val="clear"/>
+                  <w:tcMar>
+                    <w:top w:w="100.0" w:type="dxa"/>
+                    <w:left w:w="100.0" w:type="dxa"/>
+                    <w:bottom w:w="100.0" w:type="dxa"/>
+                    <w:right w:w="100.0" w:type="dxa"/>
+                  </w:tcMar>
+                  <w:vAlign w:val="top"/>
+                </w:tcPr>
+                <w:p>
+                  <w:pPr>
+                    <w:spacing w:line="240" w:lineRule="auto"/>
+                    <w:rPr>
+                      <w:rFonts w:ascii="Calibri" w:cs="Calibri" w:eastAsia="Calibri" w:hAnsi="Calibri"/>
+                      <w:b w:val="1"/>
+                    </w:rPr>
+                  </w:pPr>
+                  <w:r>
+                    <w:rPr>
+                      <w:rFonts w:ascii="Calibri" w:cs="Calibri" w:eastAsia="Calibri" w:hAnsi="Calibri"/>
+                      <w:rtl w:val="0"/>
+                    </w:rPr>
+                    <w:t xml:space="preserve">Capítulo</w:t>
+                  </w:r>
+                  <w:r>
+                    <w:rPr>
+                      <w:rtl w:val="0"/>
+                    </w:rPr>
+                  </w:r>
+                </w:p>
+              </w:tc>
+            </w:tr>
+          </w:tbl>
+          <w:p>
+            <w:pPr>
+              <w:keepNext w:val="0"/>
+              <w:keepLines w:val="0"/>
+              <w:pageBreakBefore w:val="0"/>
+              <w:widowControl w:val="0"/>
+              <w:pBdr>
+                <w:top w:space="0" w:sz="0" w:val="nil"/>
+                <w:left w:space="0" w:sz="0" w:val="nil"/>
+                <w:bottom w:space="0" w:sz="0" w:val="nil"/>
+                <w:right w:space="0" w:sz="0" w:val="nil"/>
+                <w:between w:space="0" w:sz="0" w:val="nil"/>
+              </w:pBdr>
+              <w:shd w:fill="auto" w:val="clear"/>
+              <w:spacing w:after="0" w:before="0" w:line="240" w:lineRule="auto"/>
+              <w:ind w:left="0" w:right="0" w:firstLine="0"/>
+              <w:jc w:val="left"/>
+              <w:rPr>
                 <w:rFonts w:ascii="Calibri" w:cs="Calibri" w:eastAsia="Calibri" w:hAnsi="Calibri"/>
                 <w:b w:val="1"/>
+              </w:rPr>
+            </w:pPr>
+            <w:r>
+              <w:rPr>
                 <w:rtl w:val="0"/>
               </w:rPr>
-              <w:t xml:space="preserve">Author:</w:t>
+            </w:r>
+          </w:p>
+        </w:tc>
+        <w:tc>
+          <w:tcPr>
+            <w:shd w:fill="auto" w:val="clear"/>
+            <w:tcMar>
+              <w:top w:w="100.0" w:type="dxa"/>
+              <w:left w:w="100.0" w:type="dxa"/>
+              <w:bottom w:w="100.0" w:type="dxa"/>
+              <w:right w:w="100.0" w:type="dxa"/>
+            </w:tcMar>
+            <w:vAlign w:val="top"/>
+          </w:tcPr>
+          <w:p>
+            <w:pPr>
+              <w:keepNext w:val="0"/>
+              <w:keepLines w:val="0"/>
+              <w:pageBreakBefore w:val="0"/>
+              <w:widowControl w:val="0"/>
+              <w:pBdr>
+                <w:top w:space="0" w:sz="0" w:val="nil"/>
+                <w:left w:space="0" w:sz="0" w:val="nil"/>
+                <w:bottom w:space="0" w:sz="0" w:val="nil"/>
+                <w:right w:space="0" w:sz="0" w:val="nil"/>
+                <w:between w:space="0" w:sz="0" w:val="nil"/>
+              </w:pBdr>
+              <w:shd w:fill="auto" w:val="clear"/>
+              <w:spacing w:after="0" w:before="0" w:line="240" w:lineRule="auto"/>
+              <w:ind w:left="0" w:right="0" w:firstLine="0"/>
+              <w:jc w:val="left"/>
+              <w:rPr>
+                <w:rFonts w:ascii="Calibri" w:cs="Calibri" w:eastAsia="Calibri" w:hAnsi="Calibri"/>
+                <w:b w:val="1"/>
+              </w:rPr>
+            </w:pPr>
+            <w:r>
+              <w:rPr>
+                <w:rtl w:val="0"/>
+              </w:rPr>
+            </w:r>
+          </w:p>
+          <w:tbl>
+            <w:tblPr>
+              <w:tblStyle w:val="Table6"/>
+              <w:tblW w:w="2809.0" w:type="dxa"/>
+              <w:jc w:val="left"/>
+              <w:tblBorders>
+                <w:top w:color="000000" w:space="0" w:sz="8" w:val="single"/>
+                <w:left w:color="000000" w:space="0" w:sz="8" w:val="single"/>
+                <w:bottom w:color="000000" w:space="0" w:sz="8" w:val="single"/>
+                <w:right w:color="000000" w:space="0" w:sz="8" w:val="single"/>
+                <w:insideH w:color="000000" w:space="0" w:sz="8" w:val="single"/>
+                <w:insideV w:color="000000" w:space="0" w:sz="8" w:val="single"/>
+              </w:tblBorders>
+              <w:tblLayout w:type="fixed"/>
+              <w:tblLook w:val="0600"/>
+            </w:tblPr>
+            <w:tblGrid>
+              <w:gridCol w:w="2809"/>
+              <w:tblGridChange w:id="0">
+                <w:tblGrid>
+                  <w:gridCol w:w="2809"/>
+                </w:tblGrid>
+              </w:tblGridChange>
+            </w:tblGrid>
+            <w:tr>
+              <w:trPr>
+                <w:cantSplit w:val="0"/>
+                <w:tblHeader w:val="0"/>
+              </w:trPr>
+              <w:tc>
+                <w:tcPr>
+                  <w:shd w:fill="auto" w:val="clear"/>
+                  <w:tcMar>
+                    <w:top w:w="100.0" w:type="dxa"/>
+                    <w:left w:w="100.0" w:type="dxa"/>
+                    <w:bottom w:w="100.0" w:type="dxa"/>
+                    <w:right w:w="100.0" w:type="dxa"/>
+                  </w:tcMar>
+                  <w:vAlign w:val="top"/>
+                </w:tcPr>
+                <w:p>
+                  <w:pPr>
+                    <w:spacing w:line="240" w:lineRule="auto"/>
+                    <w:jc w:val="center"/>
+                    <w:rPr>
+                      <w:rFonts w:ascii="Calibri" w:cs="Calibri" w:eastAsia="Calibri" w:hAnsi="Calibri"/>
+                      <w:b w:val="1"/>
+                    </w:rPr>
+                  </w:pPr>
+                  <w:r>
+                    <w:rPr>
+                      <w:rFonts w:ascii="Calibri" w:cs="Calibri" w:eastAsia="Calibri" w:hAnsi="Calibri"/>
+                      <w:b w:val="1"/>
+                      <w:rtl w:val="0"/>
+                    </w:rPr>
+                    <w:t xml:space="preserve">Nombre_Curso</w:t>
+                  </w:r>
+                </w:p>
+              </w:tc>
+            </w:tr>
+            <w:tr>
+              <w:trPr>
+                <w:cantSplit w:val="0"/>
+                <w:tblHeader w:val="0"/>
+              </w:trPr>
+              <w:tc>
+                <w:tcPr>
+                  <w:shd w:fill="auto" w:val="clear"/>
+                  <w:tcMar>
+                    <w:top w:w="100.0" w:type="dxa"/>
+                    <w:left w:w="100.0" w:type="dxa"/>
+                    <w:bottom w:w="100.0" w:type="dxa"/>
+                    <w:right w:w="100.0" w:type="dxa"/>
+                  </w:tcMar>
+                  <w:vAlign w:val="top"/>
+                </w:tcPr>
+                <w:p>
+                  <w:pPr>
+                    <w:spacing w:line="240" w:lineRule="auto"/>
+                    <w:rPr>
+                      <w:rFonts w:ascii="Calibri" w:cs="Calibri" w:eastAsia="Calibri" w:hAnsi="Calibri"/>
+                      <w:b w:val="1"/>
+                    </w:rPr>
+                  </w:pPr>
+                  <w:r>
+                    <w:rPr>
+                      <w:rFonts w:ascii="Calibri" w:cs="Calibri" w:eastAsia="Calibri" w:hAnsi="Calibri"/>
+                      <w:b w:val="1"/>
+                      <w:rtl w:val="0"/>
+                    </w:rPr>
+                    <w:t xml:space="preserve">Author:</w:t>
+                  </w:r>
+                </w:p>
+              </w:tc>
+            </w:tr>
+            <w:tr>
+              <w:trPr>
+                <w:cantSplit w:val="0"/>
+                <w:tblHeader w:val="0"/>
+              </w:trPr>
+              <w:tc>
+                <w:tcPr>
+                  <w:shd w:fill="auto" w:val="clear"/>
+                  <w:tcMar>
+                    <w:top w:w="100.0" w:type="dxa"/>
+                    <w:left w:w="100.0" w:type="dxa"/>
+                    <w:bottom w:w="100.0" w:type="dxa"/>
+                    <w:right w:w="100.0" w:type="dxa"/>
+                  </w:tcMar>
+                  <w:vAlign w:val="top"/>
+                </w:tcPr>
+                <w:p>
+                  <w:pPr>
+                    <w:spacing w:line="240" w:lineRule="auto"/>
+                    <w:rPr>
+                      <w:rFonts w:ascii="Calibri" w:cs="Calibri" w:eastAsia="Calibri" w:hAnsi="Calibri"/>
+                      <w:b w:val="1"/>
+                    </w:rPr>
+                  </w:pPr>
+                  <w:r>
+                    <w:rPr>
+                      <w:rFonts w:ascii="Calibri" w:cs="Calibri" w:eastAsia="Calibri" w:hAnsi="Calibri"/>
+                      <w:b w:val="1"/>
+                      <w:rtl w:val="0"/>
+                    </w:rPr>
+                    <w:t xml:space="preserve">Sección Número:</w:t>
+                  </w:r>
+                </w:p>
+              </w:tc>
+            </w:tr>
+            <w:tr>
+              <w:trPr>
+                <w:cantSplit w:val="0"/>
+                <w:tblHeader w:val="0"/>
+              </w:trPr>
+              <w:tc>
+                <w:tcPr>
+                  <w:shd w:fill="auto" w:val="clear"/>
+                  <w:tcMar>
+                    <w:top w:w="100.0" w:type="dxa"/>
+                    <w:left w:w="100.0" w:type="dxa"/>
+                    <w:bottom w:w="100.0" w:type="dxa"/>
+                    <w:right w:w="100.0" w:type="dxa"/>
+                  </w:tcMar>
+                  <w:vAlign w:val="top"/>
+                </w:tcPr>
+                <w:p>
+                  <w:pPr>
+                    <w:spacing w:line="240" w:lineRule="auto"/>
+                    <w:rPr>
+                      <w:rFonts w:ascii="Calibri" w:cs="Calibri" w:eastAsia="Calibri" w:hAnsi="Calibri"/>
+                      <w:b w:val="1"/>
+                    </w:rPr>
+                  </w:pPr>
+                  <w:r>
+                    <w:rPr>
+                      <w:rFonts w:ascii="Calibri" w:cs="Calibri" w:eastAsia="Calibri" w:hAnsi="Calibri"/>
+                      <w:rtl w:val="0"/>
+                    </w:rPr>
+                    <w:t xml:space="preserve">Capítulo</w:t>
+                  </w:r>
+                  <w:r>
+                    <w:rPr>
+                      <w:rtl w:val="0"/>
+                    </w:rPr>
+                  </w:r>
+                </w:p>
+              </w:tc>
+            </w:tr>
+          </w:tbl>
+          <w:p>
+            <w:pPr>
+              <w:keepNext w:val="0"/>
+              <w:keepLines w:val="0"/>
+              <w:pageBreakBefore w:val="0"/>
+              <w:widowControl w:val="0"/>
+              <w:pBdr>
+                <w:top w:space="0" w:sz="0" w:val="nil"/>
+                <w:left w:space="0" w:sz="0" w:val="nil"/>
+                <w:bottom w:space="0" w:sz="0" w:val="nil"/>
+                <w:right w:space="0" w:sz="0" w:val="nil"/>
+                <w:between w:space="0" w:sz="0" w:val="nil"/>
+              </w:pBdr>
+              <w:shd w:fill="auto" w:val="clear"/>
+              <w:spacing w:after="0" w:before="0" w:line="240" w:lineRule="auto"/>
+              <w:ind w:left="0" w:right="0" w:firstLine="0"/>
+              <w:jc w:val="left"/>
+              <w:rPr>
+                <w:rFonts w:ascii="Calibri" w:cs="Calibri" w:eastAsia="Calibri" w:hAnsi="Calibri"/>
+                <w:b w:val="1"/>
+              </w:rPr>
+            </w:pPr>
+            <w:r>
+              <w:rPr>
+                <w:rtl w:val="0"/>
+              </w:rPr>
+            </w:r>
+          </w:p>
+        </w:tc>
+        <w:tc>
+          <w:tcPr>
+            <w:shd w:fill="auto" w:val="clear"/>
+            <w:tcMar>
+              <w:top w:w="100.0" w:type="dxa"/>
+              <w:left w:w="100.0" w:type="dxa"/>
+              <w:bottom w:w="100.0" w:type="dxa"/>
+              <w:right w:w="100.0" w:type="dxa"/>
+            </w:tcMar>
+            <w:vAlign w:val="top"/>
+          </w:tcPr>
+          <w:p>
+            <w:pPr>
+              <w:keepNext w:val="0"/>
+              <w:keepLines w:val="0"/>
+              <w:pageBreakBefore w:val="0"/>
+              <w:widowControl w:val="0"/>
+              <w:pBdr>
+                <w:top w:space="0" w:sz="0" w:val="nil"/>
+                <w:left w:space="0" w:sz="0" w:val="nil"/>
+                <w:bottom w:space="0" w:sz="0" w:val="nil"/>
+                <w:right w:space="0" w:sz="0" w:val="nil"/>
+                <w:between w:space="0" w:sz="0" w:val="nil"/>
+              </w:pBdr>
+              <w:shd w:fill="auto" w:val="clear"/>
+              <w:spacing w:after="0" w:before="0" w:line="240" w:lineRule="auto"/>
+              <w:ind w:left="0" w:right="0" w:firstLine="0"/>
+              <w:jc w:val="left"/>
+              <w:rPr>
+                <w:rFonts w:ascii="Calibri" w:cs="Calibri" w:eastAsia="Calibri" w:hAnsi="Calibri"/>
+                <w:b w:val="1"/>
+              </w:rPr>
+            </w:pPr>
+            <w:r>
+              <w:rPr>
+                <w:rtl w:val="0"/>
+              </w:rPr>
+            </w:r>
+          </w:p>
+          <w:tbl>
+            <w:tblPr>
+              <w:tblStyle w:val="Table7"/>
+              <w:tblW w:w="2809.0" w:type="dxa"/>
+              <w:jc w:val="left"/>
+              <w:tblBorders>
+                <w:top w:color="000000" w:space="0" w:sz="8" w:val="single"/>
+                <w:left w:color="000000" w:space="0" w:sz="8" w:val="single"/>
+                <w:bottom w:color="000000" w:space="0" w:sz="8" w:val="single"/>
+                <w:right w:color="000000" w:space="0" w:sz="8" w:val="single"/>
+                <w:insideH w:color="000000" w:space="0" w:sz="8" w:val="single"/>
+                <w:insideV w:color="000000" w:space="0" w:sz="8" w:val="single"/>
+              </w:tblBorders>
+              <w:tblLayout w:type="fixed"/>
+              <w:tblLook w:val="0600"/>
+            </w:tblPr>
+            <w:tblGrid>
+              <w:gridCol w:w="2809"/>
+              <w:tblGridChange w:id="0">
+                <w:tblGrid>
+                  <w:gridCol w:w="2809"/>
+                </w:tblGrid>
+              </w:tblGridChange>
+            </w:tblGrid>
+            <w:tr>
+              <w:trPr>
+                <w:cantSplit w:val="0"/>
+                <w:tblHeader w:val="0"/>
+              </w:trPr>
+              <w:tc>
+                <w:tcPr>
+                  <w:shd w:fill="auto" w:val="clear"/>
+                  <w:tcMar>
+                    <w:top w:w="100.0" w:type="dxa"/>
+                    <w:left w:w="100.0" w:type="dxa"/>
+                    <w:bottom w:w="100.0" w:type="dxa"/>
+                    <w:right w:w="100.0" w:type="dxa"/>
+                  </w:tcMar>
+                  <w:vAlign w:val="top"/>
+                </w:tcPr>
+                <w:p>
+                  <w:pPr>
+                    <w:spacing w:line="240" w:lineRule="auto"/>
+                    <w:jc w:val="center"/>
+                    <w:rPr>
+                      <w:rFonts w:ascii="Calibri" w:cs="Calibri" w:eastAsia="Calibri" w:hAnsi="Calibri"/>
+                      <w:b w:val="1"/>
+                    </w:rPr>
+                  </w:pPr>
+                  <w:r>
+                    <w:rPr>
+                      <w:rFonts w:ascii="Calibri" w:cs="Calibri" w:eastAsia="Calibri" w:hAnsi="Calibri"/>
+                      <w:b w:val="1"/>
+                      <w:rtl w:val="0"/>
+                    </w:rPr>
+                    <w:t xml:space="preserve">Nombre_Curso</w:t>
+                  </w:r>
+                </w:p>
+              </w:tc>
+            </w:tr>
+            <w:tr>
+              <w:trPr>
+                <w:cantSplit w:val="0"/>
+                <w:tblHeader w:val="0"/>
+              </w:trPr>
+              <w:tc>
+                <w:tcPr>
+                  <w:shd w:fill="auto" w:val="clear"/>
+                  <w:tcMar>
+                    <w:top w:w="100.0" w:type="dxa"/>
+                    <w:left w:w="100.0" w:type="dxa"/>
+                    <w:bottom w:w="100.0" w:type="dxa"/>
+                    <w:right w:w="100.0" w:type="dxa"/>
+                  </w:tcMar>
+                  <w:vAlign w:val="top"/>
+                </w:tcPr>
+                <w:p>
+                  <w:pPr>
+                    <w:spacing w:line="240" w:lineRule="auto"/>
+                    <w:rPr>
+                      <w:rFonts w:ascii="Calibri" w:cs="Calibri" w:eastAsia="Calibri" w:hAnsi="Calibri"/>
+                      <w:b w:val="1"/>
+                    </w:rPr>
+                  </w:pPr>
+                  <w:r>
+                    <w:rPr>
+                      <w:rFonts w:ascii="Calibri" w:cs="Calibri" w:eastAsia="Calibri" w:hAnsi="Calibri"/>
+                      <w:b w:val="1"/>
+                      <w:rtl w:val="0"/>
+                    </w:rPr>
+                    <w:t xml:space="preserve">Author:</w:t>
+                  </w:r>
+                </w:p>
+              </w:tc>
+            </w:tr>
+            <w:tr>
+              <w:trPr>
+                <w:cantSplit w:val="0"/>
+                <w:tblHeader w:val="0"/>
+              </w:trPr>
+              <w:tc>
+                <w:tcPr>
+                  <w:shd w:fill="auto" w:val="clear"/>
+                  <w:tcMar>
+                    <w:top w:w="100.0" w:type="dxa"/>
+                    <w:left w:w="100.0" w:type="dxa"/>
+                    <w:bottom w:w="100.0" w:type="dxa"/>
+                    <w:right w:w="100.0" w:type="dxa"/>
+                  </w:tcMar>
+                  <w:vAlign w:val="top"/>
+                </w:tcPr>
+                <w:p>
+                  <w:pPr>
+                    <w:spacing w:line="240" w:lineRule="auto"/>
+                    <w:rPr>
+                      <w:rFonts w:ascii="Calibri" w:cs="Calibri" w:eastAsia="Calibri" w:hAnsi="Calibri"/>
+                      <w:b w:val="1"/>
+                    </w:rPr>
+                  </w:pPr>
+                  <w:r>
+                    <w:rPr>
+                      <w:rFonts w:ascii="Calibri" w:cs="Calibri" w:eastAsia="Calibri" w:hAnsi="Calibri"/>
+                      <w:b w:val="1"/>
+                      <w:rtl w:val="0"/>
+                    </w:rPr>
+                    <w:t xml:space="preserve">Sección Número:</w:t>
+                  </w:r>
+                </w:p>
+              </w:tc>
+            </w:tr>
+            <w:tr>
+              <w:trPr>
+                <w:cantSplit w:val="0"/>
+                <w:tblHeader w:val="0"/>
+              </w:trPr>
+              <w:tc>
+                <w:tcPr>
+                  <w:shd w:fill="auto" w:val="clear"/>
+                  <w:tcMar>
+                    <w:top w:w="100.0" w:type="dxa"/>
+                    <w:left w:w="100.0" w:type="dxa"/>
+                    <w:bottom w:w="100.0" w:type="dxa"/>
+                    <w:right w:w="100.0" w:type="dxa"/>
+                  </w:tcMar>
+                  <w:vAlign w:val="top"/>
+                </w:tcPr>
+                <w:p>
+                  <w:pPr>
+                    <w:spacing w:line="240" w:lineRule="auto"/>
+                    <w:rPr>
+                      <w:rFonts w:ascii="Calibri" w:cs="Calibri" w:eastAsia="Calibri" w:hAnsi="Calibri"/>
+                      <w:b w:val="1"/>
+                    </w:rPr>
+                  </w:pPr>
+                  <w:r>
+                    <w:rPr>
+                      <w:rFonts w:ascii="Calibri" w:cs="Calibri" w:eastAsia="Calibri" w:hAnsi="Calibri"/>
+                      <w:rtl w:val="0"/>
+                    </w:rPr>
+                    <w:t xml:space="preserve">Capítulo</w:t>
+                  </w:r>
+                  <w:r>
+                    <w:rPr>
+                      <w:rtl w:val="0"/>
+                    </w:rPr>
+                  </w:r>
+                </w:p>
+              </w:tc>
+            </w:tr>
+          </w:tbl>
+          <w:p>
+            <w:pPr>
+              <w:keepNext w:val="0"/>
+              <w:keepLines w:val="0"/>
+              <w:pageBreakBefore w:val="0"/>
+              <w:widowControl w:val="0"/>
+              <w:pBdr>
+                <w:top w:space="0" w:sz="0" w:val="nil"/>
+                <w:left w:space="0" w:sz="0" w:val="nil"/>
+                <w:bottom w:space="0" w:sz="0" w:val="nil"/>
+                <w:right w:space="0" w:sz="0" w:val="nil"/>
+                <w:between w:space="0" w:sz="0" w:val="nil"/>
+              </w:pBdr>
+              <w:shd w:fill="auto" w:val="clear"/>
+              <w:spacing w:after="0" w:before="0" w:line="240" w:lineRule="auto"/>
+              <w:ind w:left="0" w:right="0" w:firstLine="0"/>
+              <w:jc w:val="left"/>
+              <w:rPr>
+                <w:rFonts w:ascii="Calibri" w:cs="Calibri" w:eastAsia="Calibri" w:hAnsi="Calibri"/>
+                <w:b w:val="1"/>
+              </w:rPr>
+            </w:pPr>
+            <w:r>
+              <w:rPr>
+                <w:rtl w:val="0"/>
+              </w:rPr>
             </w:r>
           </w:p>
         </w:tc>
@@ -116,13 +1505,36 @@
       <w:tr>
         <w:trPr>
           <w:cantSplit w:val="0"/>
-          <w:trHeight w:val="732" w:hRule="atLeast"/>
           <w:tblHeader w:val="0"/>
         </w:trPr>
         <w:tc>
-          <w:tcPr/>
+          <w:tcPr>
+            <w:shd w:fill="auto" w:val="clear"/>
+            <w:tcMar>
+              <w:top w:w="100.0" w:type="dxa"/>
+              <w:left w:w="100.0" w:type="dxa"/>
+              <w:bottom w:w="100.0" w:type="dxa"/>
+              <w:right w:w="100.0" w:type="dxa"/>
+            </w:tcMar>
+            <w:vAlign w:val="top"/>
+          </w:tcPr>
           <w:p>
             <w:pPr>
+              <w:keepNext w:val="0"/>
+              <w:keepLines w:val="0"/>
+              <w:pageBreakBefore w:val="0"/>
+              <w:widowControl w:val="0"/>
+              <w:pBdr>
+                <w:top w:space="0" w:sz="0" w:val="nil"/>
+                <w:left w:space="0" w:sz="0" w:val="nil"/>
+                <w:bottom w:space="0" w:sz="0" w:val="nil"/>
+                <w:right w:space="0" w:sz="0" w:val="nil"/>
+                <w:between w:space="0" w:sz="0" w:val="nil"/>
+              </w:pBdr>
+              <w:shd w:fill="auto" w:val="clear"/>
+              <w:spacing w:after="0" w:before="0" w:line="240" w:lineRule="auto"/>
+              <w:ind w:left="0" w:right="0" w:firstLine="0"/>
+              <w:jc w:val="left"/>
               <w:rPr>
                 <w:rFonts w:ascii="Calibri" w:cs="Calibri" w:eastAsia="Calibri" w:hAnsi="Calibri"/>
                 <w:b w:val="1"/>
@@ -130,11 +1542,682 @@
             </w:pPr>
             <w:r>
               <w:rPr>
+                <w:rtl w:val="0"/>
+              </w:rPr>
+            </w:r>
+          </w:p>
+          <w:tbl>
+            <w:tblPr>
+              <w:tblStyle w:val="Table8"/>
+              <w:tblW w:w="2809.0" w:type="dxa"/>
+              <w:jc w:val="left"/>
+              <w:tblBorders>
+                <w:top w:color="000000" w:space="0" w:sz="8" w:val="single"/>
+                <w:left w:color="000000" w:space="0" w:sz="8" w:val="single"/>
+                <w:bottom w:color="000000" w:space="0" w:sz="8" w:val="single"/>
+                <w:right w:color="000000" w:space="0" w:sz="8" w:val="single"/>
+                <w:insideH w:color="000000" w:space="0" w:sz="8" w:val="single"/>
+                <w:insideV w:color="000000" w:space="0" w:sz="8" w:val="single"/>
+              </w:tblBorders>
+              <w:tblLayout w:type="fixed"/>
+              <w:tblLook w:val="0600"/>
+            </w:tblPr>
+            <w:tblGrid>
+              <w:gridCol w:w="2809"/>
+              <w:tblGridChange w:id="0">
+                <w:tblGrid>
+                  <w:gridCol w:w="2809"/>
+                </w:tblGrid>
+              </w:tblGridChange>
+            </w:tblGrid>
+            <w:tr>
+              <w:trPr>
+                <w:cantSplit w:val="0"/>
+                <w:tblHeader w:val="0"/>
+              </w:trPr>
+              <w:tc>
+                <w:tcPr>
+                  <w:shd w:fill="auto" w:val="clear"/>
+                  <w:tcMar>
+                    <w:top w:w="100.0" w:type="dxa"/>
+                    <w:left w:w="100.0" w:type="dxa"/>
+                    <w:bottom w:w="100.0" w:type="dxa"/>
+                    <w:right w:w="100.0" w:type="dxa"/>
+                  </w:tcMar>
+                  <w:vAlign w:val="top"/>
+                </w:tcPr>
+                <w:p>
+                  <w:pPr>
+                    <w:spacing w:line="240" w:lineRule="auto"/>
+                    <w:jc w:val="center"/>
+                    <w:rPr>
+                      <w:rFonts w:ascii="Calibri" w:cs="Calibri" w:eastAsia="Calibri" w:hAnsi="Calibri"/>
+                      <w:b w:val="1"/>
+                    </w:rPr>
+                  </w:pPr>
+                  <w:r>
+                    <w:rPr>
+                      <w:rFonts w:ascii="Calibri" w:cs="Calibri" w:eastAsia="Calibri" w:hAnsi="Calibri"/>
+                      <w:b w:val="1"/>
+                      <w:rtl w:val="0"/>
+                    </w:rPr>
+                    <w:t xml:space="preserve">Nombre_Curso</w:t>
+                  </w:r>
+                </w:p>
+              </w:tc>
+            </w:tr>
+            <w:tr>
+              <w:trPr>
+                <w:cantSplit w:val="0"/>
+                <w:tblHeader w:val="0"/>
+              </w:trPr>
+              <w:tc>
+                <w:tcPr>
+                  <w:shd w:fill="auto" w:val="clear"/>
+                  <w:tcMar>
+                    <w:top w:w="100.0" w:type="dxa"/>
+                    <w:left w:w="100.0" w:type="dxa"/>
+                    <w:bottom w:w="100.0" w:type="dxa"/>
+                    <w:right w:w="100.0" w:type="dxa"/>
+                  </w:tcMar>
+                  <w:vAlign w:val="top"/>
+                </w:tcPr>
+                <w:p>
+                  <w:pPr>
+                    <w:spacing w:line="240" w:lineRule="auto"/>
+                    <w:rPr>
+                      <w:rFonts w:ascii="Calibri" w:cs="Calibri" w:eastAsia="Calibri" w:hAnsi="Calibri"/>
+                      <w:b w:val="1"/>
+                    </w:rPr>
+                  </w:pPr>
+                  <w:r>
+                    <w:rPr>
+                      <w:rFonts w:ascii="Calibri" w:cs="Calibri" w:eastAsia="Calibri" w:hAnsi="Calibri"/>
+                      <w:b w:val="1"/>
+                      <w:rtl w:val="0"/>
+                    </w:rPr>
+                    <w:t xml:space="preserve">Author:</w:t>
+                  </w:r>
+                </w:p>
+              </w:tc>
+            </w:tr>
+            <w:tr>
+              <w:trPr>
+                <w:cantSplit w:val="0"/>
+                <w:tblHeader w:val="0"/>
+              </w:trPr>
+              <w:tc>
+                <w:tcPr>
+                  <w:shd w:fill="auto" w:val="clear"/>
+                  <w:tcMar>
+                    <w:top w:w="100.0" w:type="dxa"/>
+                    <w:left w:w="100.0" w:type="dxa"/>
+                    <w:bottom w:w="100.0" w:type="dxa"/>
+                    <w:right w:w="100.0" w:type="dxa"/>
+                  </w:tcMar>
+                  <w:vAlign w:val="top"/>
+                </w:tcPr>
+                <w:p>
+                  <w:pPr>
+                    <w:spacing w:line="240" w:lineRule="auto"/>
+                    <w:rPr>
+                      <w:rFonts w:ascii="Calibri" w:cs="Calibri" w:eastAsia="Calibri" w:hAnsi="Calibri"/>
+                      <w:b w:val="1"/>
+                    </w:rPr>
+                  </w:pPr>
+                  <w:r>
+                    <w:rPr>
+                      <w:rFonts w:ascii="Calibri" w:cs="Calibri" w:eastAsia="Calibri" w:hAnsi="Calibri"/>
+                      <w:b w:val="1"/>
+                      <w:rtl w:val="0"/>
+                    </w:rPr>
+                    <w:t xml:space="preserve">Sección Número:</w:t>
+                  </w:r>
+                </w:p>
+              </w:tc>
+            </w:tr>
+            <w:tr>
+              <w:trPr>
+                <w:cantSplit w:val="0"/>
+                <w:tblHeader w:val="0"/>
+              </w:trPr>
+              <w:tc>
+                <w:tcPr>
+                  <w:shd w:fill="auto" w:val="clear"/>
+                  <w:tcMar>
+                    <w:top w:w="100.0" w:type="dxa"/>
+                    <w:left w:w="100.0" w:type="dxa"/>
+                    <w:bottom w:w="100.0" w:type="dxa"/>
+                    <w:right w:w="100.0" w:type="dxa"/>
+                  </w:tcMar>
+                  <w:vAlign w:val="top"/>
+                </w:tcPr>
+                <w:p>
+                  <w:pPr>
+                    <w:spacing w:line="240" w:lineRule="auto"/>
+                    <w:rPr>
+                      <w:rFonts w:ascii="Calibri" w:cs="Calibri" w:eastAsia="Calibri" w:hAnsi="Calibri"/>
+                      <w:b w:val="1"/>
+                    </w:rPr>
+                  </w:pPr>
+                  <w:r>
+                    <w:rPr>
+                      <w:rFonts w:ascii="Calibri" w:cs="Calibri" w:eastAsia="Calibri" w:hAnsi="Calibri"/>
+                      <w:rtl w:val="0"/>
+                    </w:rPr>
+                    <w:t xml:space="preserve">Capítulo</w:t>
+                  </w:r>
+                  <w:r>
+                    <w:rPr>
+                      <w:rtl w:val="0"/>
+                    </w:rPr>
+                  </w:r>
+                </w:p>
+              </w:tc>
+            </w:tr>
+          </w:tbl>
+          <w:p>
+            <w:pPr>
+              <w:keepNext w:val="0"/>
+              <w:keepLines w:val="0"/>
+              <w:pageBreakBefore w:val="0"/>
+              <w:widowControl w:val="0"/>
+              <w:pBdr>
+                <w:top w:space="0" w:sz="0" w:val="nil"/>
+                <w:left w:space="0" w:sz="0" w:val="nil"/>
+                <w:bottom w:space="0" w:sz="0" w:val="nil"/>
+                <w:right w:space="0" w:sz="0" w:val="nil"/>
+                <w:between w:space="0" w:sz="0" w:val="nil"/>
+              </w:pBdr>
+              <w:shd w:fill="auto" w:val="clear"/>
+              <w:spacing w:after="0" w:before="0" w:line="240" w:lineRule="auto"/>
+              <w:ind w:left="0" w:right="0" w:firstLine="0"/>
+              <w:jc w:val="left"/>
+              <w:rPr>
                 <w:rFonts w:ascii="Calibri" w:cs="Calibri" w:eastAsia="Calibri" w:hAnsi="Calibri"/>
                 <w:b w:val="1"/>
+              </w:rPr>
+            </w:pPr>
+            <w:r>
+              <w:rPr>
                 <w:rtl w:val="0"/>
               </w:rPr>
-              <w:t xml:space="preserve">Sección Número:</w:t>
+            </w:r>
+          </w:p>
+        </w:tc>
+        <w:tc>
+          <w:tcPr>
+            <w:shd w:fill="auto" w:val="clear"/>
+            <w:tcMar>
+              <w:top w:w="100.0" w:type="dxa"/>
+              <w:left w:w="100.0" w:type="dxa"/>
+              <w:bottom w:w="100.0" w:type="dxa"/>
+              <w:right w:w="100.0" w:type="dxa"/>
+            </w:tcMar>
+            <w:vAlign w:val="top"/>
+          </w:tcPr>
+          <w:p>
+            <w:pPr>
+              <w:keepNext w:val="0"/>
+              <w:keepLines w:val="0"/>
+              <w:pageBreakBefore w:val="0"/>
+              <w:widowControl w:val="0"/>
+              <w:pBdr>
+                <w:top w:space="0" w:sz="0" w:val="nil"/>
+                <w:left w:space="0" w:sz="0" w:val="nil"/>
+                <w:bottom w:space="0" w:sz="0" w:val="nil"/>
+                <w:right w:space="0" w:sz="0" w:val="nil"/>
+                <w:between w:space="0" w:sz="0" w:val="nil"/>
+              </w:pBdr>
+              <w:shd w:fill="auto" w:val="clear"/>
+              <w:spacing w:after="0" w:before="0" w:line="240" w:lineRule="auto"/>
+              <w:ind w:left="0" w:right="0" w:firstLine="0"/>
+              <w:jc w:val="left"/>
+              <w:rPr>
+                <w:rFonts w:ascii="Calibri" w:cs="Calibri" w:eastAsia="Calibri" w:hAnsi="Calibri"/>
+                <w:b w:val="1"/>
+              </w:rPr>
+            </w:pPr>
+            <w:r>
+              <w:rPr>
+                <w:rtl w:val="0"/>
+              </w:rPr>
+            </w:r>
+          </w:p>
+          <w:tbl>
+            <w:tblPr>
+              <w:tblStyle w:val="Table9"/>
+              <w:tblW w:w="2809.0" w:type="dxa"/>
+              <w:jc w:val="left"/>
+              <w:tblBorders>
+                <w:top w:color="000000" w:space="0" w:sz="8" w:val="single"/>
+                <w:left w:color="000000" w:space="0" w:sz="8" w:val="single"/>
+                <w:bottom w:color="000000" w:space="0" w:sz="8" w:val="single"/>
+                <w:right w:color="000000" w:space="0" w:sz="8" w:val="single"/>
+                <w:insideH w:color="000000" w:space="0" w:sz="8" w:val="single"/>
+                <w:insideV w:color="000000" w:space="0" w:sz="8" w:val="single"/>
+              </w:tblBorders>
+              <w:tblLayout w:type="fixed"/>
+              <w:tblLook w:val="0600"/>
+            </w:tblPr>
+            <w:tblGrid>
+              <w:gridCol w:w="2809"/>
+              <w:tblGridChange w:id="0">
+                <w:tblGrid>
+                  <w:gridCol w:w="2809"/>
+                </w:tblGrid>
+              </w:tblGridChange>
+            </w:tblGrid>
+            <w:tr>
+              <w:trPr>
+                <w:cantSplit w:val="0"/>
+                <w:tblHeader w:val="0"/>
+              </w:trPr>
+              <w:tc>
+                <w:tcPr>
+                  <w:shd w:fill="auto" w:val="clear"/>
+                  <w:tcMar>
+                    <w:top w:w="100.0" w:type="dxa"/>
+                    <w:left w:w="100.0" w:type="dxa"/>
+                    <w:bottom w:w="100.0" w:type="dxa"/>
+                    <w:right w:w="100.0" w:type="dxa"/>
+                  </w:tcMar>
+                  <w:vAlign w:val="top"/>
+                </w:tcPr>
+                <w:p>
+                  <w:pPr>
+                    <w:spacing w:line="240" w:lineRule="auto"/>
+                    <w:jc w:val="center"/>
+                    <w:rPr>
+                      <w:rFonts w:ascii="Calibri" w:cs="Calibri" w:eastAsia="Calibri" w:hAnsi="Calibri"/>
+                      <w:b w:val="1"/>
+                    </w:rPr>
+                  </w:pPr>
+                  <w:r>
+                    <w:rPr>
+                      <w:rFonts w:ascii="Calibri" w:cs="Calibri" w:eastAsia="Calibri" w:hAnsi="Calibri"/>
+                      <w:b w:val="1"/>
+                      <w:rtl w:val="0"/>
+                    </w:rPr>
+                    <w:t xml:space="preserve">Nombre_Curso</w:t>
+                  </w:r>
+                </w:p>
+              </w:tc>
+            </w:tr>
+            <w:tr>
+              <w:trPr>
+                <w:cantSplit w:val="0"/>
+                <w:tblHeader w:val="0"/>
+              </w:trPr>
+              <w:tc>
+                <w:tcPr>
+                  <w:shd w:fill="auto" w:val="clear"/>
+                  <w:tcMar>
+                    <w:top w:w="100.0" w:type="dxa"/>
+                    <w:left w:w="100.0" w:type="dxa"/>
+                    <w:bottom w:w="100.0" w:type="dxa"/>
+                    <w:right w:w="100.0" w:type="dxa"/>
+                  </w:tcMar>
+                  <w:vAlign w:val="top"/>
+                </w:tcPr>
+                <w:p>
+                  <w:pPr>
+                    <w:spacing w:line="240" w:lineRule="auto"/>
+                    <w:rPr>
+                      <w:rFonts w:ascii="Calibri" w:cs="Calibri" w:eastAsia="Calibri" w:hAnsi="Calibri"/>
+                      <w:b w:val="1"/>
+                    </w:rPr>
+                  </w:pPr>
+                  <w:r>
+                    <w:rPr>
+                      <w:rFonts w:ascii="Calibri" w:cs="Calibri" w:eastAsia="Calibri" w:hAnsi="Calibri"/>
+                      <w:b w:val="1"/>
+                      <w:rtl w:val="0"/>
+                    </w:rPr>
+                    <w:t xml:space="preserve">Author:</w:t>
+                  </w:r>
+                </w:p>
+              </w:tc>
+            </w:tr>
+            <w:tr>
+              <w:trPr>
+                <w:cantSplit w:val="0"/>
+                <w:tblHeader w:val="0"/>
+              </w:trPr>
+              <w:tc>
+                <w:tcPr>
+                  <w:shd w:fill="auto" w:val="clear"/>
+                  <w:tcMar>
+                    <w:top w:w="100.0" w:type="dxa"/>
+                    <w:left w:w="100.0" w:type="dxa"/>
+                    <w:bottom w:w="100.0" w:type="dxa"/>
+                    <w:right w:w="100.0" w:type="dxa"/>
+                  </w:tcMar>
+                  <w:vAlign w:val="top"/>
+                </w:tcPr>
+                <w:p>
+                  <w:pPr>
+                    <w:spacing w:line="240" w:lineRule="auto"/>
+                    <w:rPr>
+                      <w:rFonts w:ascii="Calibri" w:cs="Calibri" w:eastAsia="Calibri" w:hAnsi="Calibri"/>
+                      <w:b w:val="1"/>
+                    </w:rPr>
+                  </w:pPr>
+                  <w:r>
+                    <w:rPr>
+                      <w:rFonts w:ascii="Calibri" w:cs="Calibri" w:eastAsia="Calibri" w:hAnsi="Calibri"/>
+                      <w:b w:val="1"/>
+                      <w:rtl w:val="0"/>
+                    </w:rPr>
+                    <w:t xml:space="preserve">Sección Número:</w:t>
+                  </w:r>
+                </w:p>
+              </w:tc>
+            </w:tr>
+            <w:tr>
+              <w:trPr>
+                <w:cantSplit w:val="0"/>
+                <w:tblHeader w:val="0"/>
+              </w:trPr>
+              <w:tc>
+                <w:tcPr>
+                  <w:shd w:fill="auto" w:val="clear"/>
+                  <w:tcMar>
+                    <w:top w:w="100.0" w:type="dxa"/>
+                    <w:left w:w="100.0" w:type="dxa"/>
+                    <w:bottom w:w="100.0" w:type="dxa"/>
+                    <w:right w:w="100.0" w:type="dxa"/>
+                  </w:tcMar>
+                  <w:vAlign w:val="top"/>
+                </w:tcPr>
+                <w:p>
+                  <w:pPr>
+                    <w:spacing w:line="240" w:lineRule="auto"/>
+                    <w:rPr>
+                      <w:rFonts w:ascii="Calibri" w:cs="Calibri" w:eastAsia="Calibri" w:hAnsi="Calibri"/>
+                      <w:b w:val="1"/>
+                    </w:rPr>
+                  </w:pPr>
+                  <w:r>
+                    <w:rPr>
+                      <w:rFonts w:ascii="Calibri" w:cs="Calibri" w:eastAsia="Calibri" w:hAnsi="Calibri"/>
+                      <w:rtl w:val="0"/>
+                    </w:rPr>
+                    <w:t xml:space="preserve">Capítulo</w:t>
+                  </w:r>
+                  <w:r>
+                    <w:rPr>
+                      <w:rtl w:val="0"/>
+                    </w:rPr>
+                  </w:r>
+                </w:p>
+              </w:tc>
+            </w:tr>
+          </w:tbl>
+          <w:p>
+            <w:pPr>
+              <w:keepNext w:val="0"/>
+              <w:keepLines w:val="0"/>
+              <w:pageBreakBefore w:val="0"/>
+              <w:widowControl w:val="0"/>
+              <w:pBdr>
+                <w:top w:space="0" w:sz="0" w:val="nil"/>
+                <w:left w:space="0" w:sz="0" w:val="nil"/>
+                <w:bottom w:space="0" w:sz="0" w:val="nil"/>
+                <w:right w:space="0" w:sz="0" w:val="nil"/>
+                <w:between w:space="0" w:sz="0" w:val="nil"/>
+              </w:pBdr>
+              <w:shd w:fill="auto" w:val="clear"/>
+              <w:spacing w:after="0" w:before="0" w:line="240" w:lineRule="auto"/>
+              <w:ind w:left="0" w:right="0" w:firstLine="0"/>
+              <w:jc w:val="left"/>
+              <w:rPr>
+                <w:rFonts w:ascii="Calibri" w:cs="Calibri" w:eastAsia="Calibri" w:hAnsi="Calibri"/>
+                <w:b w:val="1"/>
+              </w:rPr>
+            </w:pPr>
+            <w:r>
+              <w:rPr>
+                <w:rtl w:val="0"/>
+              </w:rPr>
+            </w:r>
+          </w:p>
+        </w:tc>
+        <w:tc>
+          <w:tcPr>
+            <w:shd w:fill="auto" w:val="clear"/>
+            <w:tcMar>
+              <w:top w:w="100.0" w:type="dxa"/>
+              <w:left w:w="100.0" w:type="dxa"/>
+              <w:bottom w:w="100.0" w:type="dxa"/>
+              <w:right w:w="100.0" w:type="dxa"/>
+            </w:tcMar>
+            <w:vAlign w:val="top"/>
+          </w:tcPr>
+          <w:p>
+            <w:pPr>
+              <w:keepNext w:val="0"/>
+              <w:keepLines w:val="0"/>
+              <w:pageBreakBefore w:val="0"/>
+              <w:widowControl w:val="0"/>
+              <w:pBdr>
+                <w:top w:space="0" w:sz="0" w:val="nil"/>
+                <w:left w:space="0" w:sz="0" w:val="nil"/>
+                <w:bottom w:space="0" w:sz="0" w:val="nil"/>
+                <w:right w:space="0" w:sz="0" w:val="nil"/>
+                <w:between w:space="0" w:sz="0" w:val="nil"/>
+              </w:pBdr>
+              <w:shd w:fill="auto" w:val="clear"/>
+              <w:spacing w:after="0" w:before="0" w:line="240" w:lineRule="auto"/>
+              <w:ind w:left="0" w:right="0" w:firstLine="0"/>
+              <w:jc w:val="left"/>
+              <w:rPr>
+                <w:rFonts w:ascii="Calibri" w:cs="Calibri" w:eastAsia="Calibri" w:hAnsi="Calibri"/>
+                <w:b w:val="1"/>
+              </w:rPr>
+            </w:pPr>
+            <w:r>
+              <w:rPr>
+                <w:rtl w:val="0"/>
+              </w:rPr>
+            </w:r>
+          </w:p>
+          <w:tbl>
+            <w:tblPr>
+              <w:tblStyle w:val="Table10"/>
+              <w:tblW w:w="2809.0" w:type="dxa"/>
+              <w:jc w:val="left"/>
+              <w:tblBorders>
+                <w:top w:color="000000" w:space="0" w:sz="8" w:val="single"/>
+                <w:left w:color="000000" w:space="0" w:sz="8" w:val="single"/>
+                <w:bottom w:color="000000" w:space="0" w:sz="8" w:val="single"/>
+                <w:right w:color="000000" w:space="0" w:sz="8" w:val="single"/>
+                <w:insideH w:color="000000" w:space="0" w:sz="8" w:val="single"/>
+                <w:insideV w:color="000000" w:space="0" w:sz="8" w:val="single"/>
+              </w:tblBorders>
+              <w:tblLayout w:type="fixed"/>
+              <w:tblLook w:val="0600"/>
+            </w:tblPr>
+            <w:tblGrid>
+              <w:gridCol w:w="2809"/>
+              <w:tblGridChange w:id="0">
+                <w:tblGrid>
+                  <w:gridCol w:w="2809"/>
+                </w:tblGrid>
+              </w:tblGridChange>
+            </w:tblGrid>
+            <w:tr>
+              <w:trPr>
+                <w:cantSplit w:val="0"/>
+                <w:tblHeader w:val="0"/>
+              </w:trPr>
+              <w:tc>
+                <w:tcPr>
+                  <w:shd w:fill="auto" w:val="clear"/>
+                  <w:tcMar>
+                    <w:top w:w="100.0" w:type="dxa"/>
+                    <w:left w:w="100.0" w:type="dxa"/>
+                    <w:bottom w:w="100.0" w:type="dxa"/>
+                    <w:right w:w="100.0" w:type="dxa"/>
+                  </w:tcMar>
+                  <w:vAlign w:val="top"/>
+                </w:tcPr>
+                <w:p>
+                  <w:pPr>
+                    <w:spacing w:line="240" w:lineRule="auto"/>
+                    <w:jc w:val="center"/>
+                    <w:rPr>
+                      <w:rFonts w:ascii="Calibri" w:cs="Calibri" w:eastAsia="Calibri" w:hAnsi="Calibri"/>
+                      <w:b w:val="1"/>
+                    </w:rPr>
+                  </w:pPr>
+                  <w:r>
+                    <w:rPr>
+                      <w:rFonts w:ascii="Calibri" w:cs="Calibri" w:eastAsia="Calibri" w:hAnsi="Calibri"/>
+                      <w:b w:val="1"/>
+                      <w:rtl w:val="0"/>
+                    </w:rPr>
+                    <w:t xml:space="preserve">Nombre_Curso</w:t>
+                  </w:r>
+                </w:p>
+              </w:tc>
+            </w:tr>
+            <w:tr>
+              <w:trPr>
+                <w:cantSplit w:val="0"/>
+                <w:tblHeader w:val="0"/>
+              </w:trPr>
+              <w:tc>
+                <w:tcPr>
+                  <w:shd w:fill="auto" w:val="clear"/>
+                  <w:tcMar>
+                    <w:top w:w="100.0" w:type="dxa"/>
+                    <w:left w:w="100.0" w:type="dxa"/>
+                    <w:bottom w:w="100.0" w:type="dxa"/>
+                    <w:right w:w="100.0" w:type="dxa"/>
+                  </w:tcMar>
+                  <w:vAlign w:val="top"/>
+                </w:tcPr>
+                <w:p>
+                  <w:pPr>
+                    <w:spacing w:line="240" w:lineRule="auto"/>
+                    <w:rPr>
+                      <w:rFonts w:ascii="Calibri" w:cs="Calibri" w:eastAsia="Calibri" w:hAnsi="Calibri"/>
+                      <w:b w:val="1"/>
+                    </w:rPr>
+                  </w:pPr>
+                  <w:r>
+                    <w:rPr>
+                      <w:rFonts w:ascii="Calibri" w:cs="Calibri" w:eastAsia="Calibri" w:hAnsi="Calibri"/>
+                      <w:b w:val="1"/>
+                      <w:rtl w:val="0"/>
+                    </w:rPr>
+                    <w:t xml:space="preserve">Author:</w:t>
+                  </w:r>
+                </w:p>
+              </w:tc>
+            </w:tr>
+            <w:tr>
+              <w:trPr>
+                <w:cantSplit w:val="0"/>
+                <w:tblHeader w:val="0"/>
+              </w:trPr>
+              <w:tc>
+                <w:tcPr>
+                  <w:shd w:fill="auto" w:val="clear"/>
+                  <w:tcMar>
+                    <w:top w:w="100.0" w:type="dxa"/>
+                    <w:left w:w="100.0" w:type="dxa"/>
+                    <w:bottom w:w="100.0" w:type="dxa"/>
+                    <w:right w:w="100.0" w:type="dxa"/>
+                  </w:tcMar>
+                  <w:vAlign w:val="top"/>
+                </w:tcPr>
+                <w:p>
+                  <w:pPr>
+                    <w:spacing w:line="240" w:lineRule="auto"/>
+                    <w:rPr>
+                      <w:rFonts w:ascii="Calibri" w:cs="Calibri" w:eastAsia="Calibri" w:hAnsi="Calibri"/>
+                      <w:b w:val="1"/>
+                    </w:rPr>
+                  </w:pPr>
+                  <w:r>
+                    <w:rPr>
+                      <w:rFonts w:ascii="Calibri" w:cs="Calibri" w:eastAsia="Calibri" w:hAnsi="Calibri"/>
+                      <w:b w:val="1"/>
+                      <w:rtl w:val="0"/>
+                    </w:rPr>
+                    <w:t xml:space="preserve">Sección Número:</w:t>
+                  </w:r>
+                </w:p>
+              </w:tc>
+            </w:tr>
+            <w:tr>
+              <w:trPr>
+                <w:cantSplit w:val="0"/>
+                <w:tblHeader w:val="0"/>
+              </w:trPr>
+              <w:tc>
+                <w:tcPr>
+                  <w:shd w:fill="auto" w:val="clear"/>
+                  <w:tcMar>
+                    <w:top w:w="100.0" w:type="dxa"/>
+                    <w:left w:w="100.0" w:type="dxa"/>
+                    <w:bottom w:w="100.0" w:type="dxa"/>
+                    <w:right w:w="100.0" w:type="dxa"/>
+                  </w:tcMar>
+                  <w:vAlign w:val="top"/>
+                </w:tcPr>
+                <w:p>
+                  <w:pPr>
+                    <w:spacing w:line="240" w:lineRule="auto"/>
+                    <w:rPr>
+                      <w:rFonts w:ascii="Calibri" w:cs="Calibri" w:eastAsia="Calibri" w:hAnsi="Calibri"/>
+                      <w:b w:val="1"/>
+                    </w:rPr>
+                  </w:pPr>
+                  <w:r>
+                    <w:rPr>
+                      <w:rFonts w:ascii="Calibri" w:cs="Calibri" w:eastAsia="Calibri" w:hAnsi="Calibri"/>
+                      <w:rtl w:val="0"/>
+                    </w:rPr>
+                    <w:t xml:space="preserve">Capítulo</w:t>
+                  </w:r>
+                  <w:r>
+                    <w:rPr>
+                      <w:rtl w:val="0"/>
+                    </w:rPr>
+                  </w:r>
+                </w:p>
+              </w:tc>
+            </w:tr>
+          </w:tbl>
+          <w:p>
+            <w:pPr>
+              <w:keepNext w:val="0"/>
+              <w:keepLines w:val="0"/>
+              <w:pageBreakBefore w:val="0"/>
+              <w:widowControl w:val="0"/>
+              <w:pBdr>
+                <w:top w:space="0" w:sz="0" w:val="nil"/>
+                <w:left w:space="0" w:sz="0" w:val="nil"/>
+                <w:bottom w:space="0" w:sz="0" w:val="nil"/>
+                <w:right w:space="0" w:sz="0" w:val="nil"/>
+                <w:between w:space="0" w:sz="0" w:val="nil"/>
+              </w:pBdr>
+              <w:shd w:fill="auto" w:val="clear"/>
+              <w:spacing w:after="0" w:before="0" w:line="240" w:lineRule="auto"/>
+              <w:ind w:left="0" w:right="0" w:firstLine="0"/>
+              <w:jc w:val="left"/>
+              <w:rPr>
+                <w:rFonts w:ascii="Calibri" w:cs="Calibri" w:eastAsia="Calibri" w:hAnsi="Calibri"/>
+                <w:b w:val="1"/>
+              </w:rPr>
+            </w:pPr>
+            <w:r>
+              <w:rPr>
+                <w:rtl w:val="0"/>
+              </w:rPr>
             </w:r>
           </w:p>
         </w:tc>
@@ -142,31 +2225,713 @@
       <w:tr>
         <w:trPr>
           <w:cantSplit w:val="0"/>
-          <w:trHeight w:val="732" w:hRule="atLeast"/>
           <w:tblHeader w:val="0"/>
         </w:trPr>
         <w:tc>
-          <w:tcPr/>
+          <w:tcPr>
+            <w:shd w:fill="auto" w:val="clear"/>
+            <w:tcMar>
+              <w:top w:w="100.0" w:type="dxa"/>
+              <w:left w:w="100.0" w:type="dxa"/>
+              <w:bottom w:w="100.0" w:type="dxa"/>
+              <w:right w:w="100.0" w:type="dxa"/>
+            </w:tcMar>
+            <w:vAlign w:val="top"/>
+          </w:tcPr>
           <w:p>
             <w:pPr>
-              <w:spacing w:line="240" w:lineRule="auto"/>
+              <w:keepNext w:val="0"/>
+              <w:keepLines w:val="0"/>
+              <w:pageBreakBefore w:val="0"/>
+              <w:widowControl w:val="0"/>
+              <w:pBdr>
+                <w:top w:space="0" w:sz="0" w:val="nil"/>
+                <w:left w:space="0" w:sz="0" w:val="nil"/>
+                <w:bottom w:space="0" w:sz="0" w:val="nil"/>
+                <w:right w:space="0" w:sz="0" w:val="nil"/>
+                <w:between w:space="0" w:sz="0" w:val="nil"/>
+              </w:pBdr>
+              <w:shd w:fill="auto" w:val="clear"/>
+              <w:spacing w:after="0" w:before="0" w:line="240" w:lineRule="auto"/>
+              <w:ind w:left="0" w:right="0" w:firstLine="0"/>
+              <w:jc w:val="left"/>
               <w:rPr>
                 <w:rFonts w:ascii="Calibri" w:cs="Calibri" w:eastAsia="Calibri" w:hAnsi="Calibri"/>
+                <w:b w:val="1"/>
               </w:rPr>
             </w:pPr>
             <w:r>
               <w:rPr>
-                <w:rFonts w:ascii="Calibri" w:cs="Calibri" w:eastAsia="Calibri" w:hAnsi="Calibri"/>
                 <w:rtl w:val="0"/>
               </w:rPr>
-              <w:t xml:space="preserve">Capítulo</w:t>
             </w:r>
           </w:p>
+          <w:tbl>
+            <w:tblPr>
+              <w:tblStyle w:val="Table11"/>
+              <w:tblW w:w="2809.0" w:type="dxa"/>
+              <w:jc w:val="left"/>
+              <w:tblBorders>
+                <w:top w:color="000000" w:space="0" w:sz="8" w:val="single"/>
+                <w:left w:color="000000" w:space="0" w:sz="8" w:val="single"/>
+                <w:bottom w:color="000000" w:space="0" w:sz="8" w:val="single"/>
+                <w:right w:color="000000" w:space="0" w:sz="8" w:val="single"/>
+                <w:insideH w:color="000000" w:space="0" w:sz="8" w:val="single"/>
+                <w:insideV w:color="000000" w:space="0" w:sz="8" w:val="single"/>
+              </w:tblBorders>
+              <w:tblLayout w:type="fixed"/>
+              <w:tblLook w:val="0600"/>
+            </w:tblPr>
+            <w:tblGrid>
+              <w:gridCol w:w="2809"/>
+              <w:tblGridChange w:id="0">
+                <w:tblGrid>
+                  <w:gridCol w:w="2809"/>
+                </w:tblGrid>
+              </w:tblGridChange>
+            </w:tblGrid>
+            <w:tr>
+              <w:trPr>
+                <w:cantSplit w:val="0"/>
+                <w:tblHeader w:val="0"/>
+              </w:trPr>
+              <w:tc>
+                <w:tcPr>
+                  <w:shd w:fill="auto" w:val="clear"/>
+                  <w:tcMar>
+                    <w:top w:w="100.0" w:type="dxa"/>
+                    <w:left w:w="100.0" w:type="dxa"/>
+                    <w:bottom w:w="100.0" w:type="dxa"/>
+                    <w:right w:w="100.0" w:type="dxa"/>
+                  </w:tcMar>
+                  <w:vAlign w:val="top"/>
+                </w:tcPr>
+                <w:p>
+                  <w:pPr>
+                    <w:spacing w:line="240" w:lineRule="auto"/>
+                    <w:jc w:val="center"/>
+                    <w:rPr>
+                      <w:rFonts w:ascii="Calibri" w:cs="Calibri" w:eastAsia="Calibri" w:hAnsi="Calibri"/>
+                      <w:b w:val="1"/>
+                    </w:rPr>
+                  </w:pPr>
+                  <w:r>
+                    <w:rPr>
+                      <w:rFonts w:ascii="Calibri" w:cs="Calibri" w:eastAsia="Calibri" w:hAnsi="Calibri"/>
+                      <w:b w:val="1"/>
+                      <w:rtl w:val="0"/>
+                    </w:rPr>
+                    <w:t xml:space="preserve">Nombre_Curso</w:t>
+                  </w:r>
+                </w:p>
+              </w:tc>
+            </w:tr>
+            <w:tr>
+              <w:trPr>
+                <w:cantSplit w:val="0"/>
+                <w:tblHeader w:val="0"/>
+              </w:trPr>
+              <w:tc>
+                <w:tcPr>
+                  <w:shd w:fill="auto" w:val="clear"/>
+                  <w:tcMar>
+                    <w:top w:w="100.0" w:type="dxa"/>
+                    <w:left w:w="100.0" w:type="dxa"/>
+                    <w:bottom w:w="100.0" w:type="dxa"/>
+                    <w:right w:w="100.0" w:type="dxa"/>
+                  </w:tcMar>
+                  <w:vAlign w:val="top"/>
+                </w:tcPr>
+                <w:p>
+                  <w:pPr>
+                    <w:spacing w:line="240" w:lineRule="auto"/>
+                    <w:rPr>
+                      <w:rFonts w:ascii="Calibri" w:cs="Calibri" w:eastAsia="Calibri" w:hAnsi="Calibri"/>
+                      <w:b w:val="1"/>
+                    </w:rPr>
+                  </w:pPr>
+                  <w:r>
+                    <w:rPr>
+                      <w:rFonts w:ascii="Calibri" w:cs="Calibri" w:eastAsia="Calibri" w:hAnsi="Calibri"/>
+                      <w:b w:val="1"/>
+                      <w:rtl w:val="0"/>
+                    </w:rPr>
+                    <w:t xml:space="preserve">Author:</w:t>
+                  </w:r>
+                </w:p>
+              </w:tc>
+            </w:tr>
+            <w:tr>
+              <w:trPr>
+                <w:cantSplit w:val="0"/>
+                <w:tblHeader w:val="0"/>
+              </w:trPr>
+              <w:tc>
+                <w:tcPr>
+                  <w:shd w:fill="auto" w:val="clear"/>
+                  <w:tcMar>
+                    <w:top w:w="100.0" w:type="dxa"/>
+                    <w:left w:w="100.0" w:type="dxa"/>
+                    <w:bottom w:w="100.0" w:type="dxa"/>
+                    <w:right w:w="100.0" w:type="dxa"/>
+                  </w:tcMar>
+                  <w:vAlign w:val="top"/>
+                </w:tcPr>
+                <w:p>
+                  <w:pPr>
+                    <w:spacing w:line="240" w:lineRule="auto"/>
+                    <w:rPr>
+                      <w:rFonts w:ascii="Calibri" w:cs="Calibri" w:eastAsia="Calibri" w:hAnsi="Calibri"/>
+                      <w:b w:val="1"/>
+                    </w:rPr>
+                  </w:pPr>
+                  <w:r>
+                    <w:rPr>
+                      <w:rFonts w:ascii="Calibri" w:cs="Calibri" w:eastAsia="Calibri" w:hAnsi="Calibri"/>
+                      <w:b w:val="1"/>
+                      <w:rtl w:val="0"/>
+                    </w:rPr>
+                    <w:t xml:space="preserve">Sección Número:</w:t>
+                  </w:r>
+                </w:p>
+              </w:tc>
+            </w:tr>
+            <w:tr>
+              <w:trPr>
+                <w:cantSplit w:val="0"/>
+                <w:tblHeader w:val="0"/>
+              </w:trPr>
+              <w:tc>
+                <w:tcPr>
+                  <w:shd w:fill="auto" w:val="clear"/>
+                  <w:tcMar>
+                    <w:top w:w="100.0" w:type="dxa"/>
+                    <w:left w:w="100.0" w:type="dxa"/>
+                    <w:bottom w:w="100.0" w:type="dxa"/>
+                    <w:right w:w="100.0" w:type="dxa"/>
+                  </w:tcMar>
+                  <w:vAlign w:val="top"/>
+                </w:tcPr>
+                <w:p>
+                  <w:pPr>
+                    <w:spacing w:line="240" w:lineRule="auto"/>
+                    <w:rPr>
+                      <w:rFonts w:ascii="Calibri" w:cs="Calibri" w:eastAsia="Calibri" w:hAnsi="Calibri"/>
+                      <w:b w:val="1"/>
+                    </w:rPr>
+                  </w:pPr>
+                  <w:r>
+                    <w:rPr>
+                      <w:rFonts w:ascii="Calibri" w:cs="Calibri" w:eastAsia="Calibri" w:hAnsi="Calibri"/>
+                      <w:rtl w:val="0"/>
+                    </w:rPr>
+                    <w:t xml:space="preserve">Capítulo</w:t>
+                  </w:r>
+                  <w:r>
+                    <w:rPr>
+                      <w:rtl w:val="0"/>
+                    </w:rPr>
+                  </w:r>
+                </w:p>
+              </w:tc>
+            </w:tr>
+          </w:tbl>
           <w:p>
             <w:pPr>
-              <w:spacing w:line="240" w:lineRule="auto"/>
+              <w:keepNext w:val="0"/>
+              <w:keepLines w:val="0"/>
+              <w:pageBreakBefore w:val="0"/>
+              <w:widowControl w:val="0"/>
+              <w:pBdr>
+                <w:top w:space="0" w:sz="0" w:val="nil"/>
+                <w:left w:space="0" w:sz="0" w:val="nil"/>
+                <w:bottom w:space="0" w:sz="0" w:val="nil"/>
+                <w:right w:space="0" w:sz="0" w:val="nil"/>
+                <w:between w:space="0" w:sz="0" w:val="nil"/>
+              </w:pBdr>
+              <w:shd w:fill="auto" w:val="clear"/>
+              <w:spacing w:after="0" w:before="0" w:line="240" w:lineRule="auto"/>
+              <w:ind w:left="0" w:right="0" w:firstLine="0"/>
+              <w:jc w:val="left"/>
               <w:rPr>
                 <w:rFonts w:ascii="Calibri" w:cs="Calibri" w:eastAsia="Calibri" w:hAnsi="Calibri"/>
+                <w:b w:val="1"/>
+              </w:rPr>
+            </w:pPr>
+            <w:r>
+              <w:rPr>
+                <w:rtl w:val="0"/>
+              </w:rPr>
+            </w:r>
+          </w:p>
+        </w:tc>
+        <w:tc>
+          <w:tcPr>
+            <w:shd w:fill="auto" w:val="clear"/>
+            <w:tcMar>
+              <w:top w:w="100.0" w:type="dxa"/>
+              <w:left w:w="100.0" w:type="dxa"/>
+              <w:bottom w:w="100.0" w:type="dxa"/>
+              <w:right w:w="100.0" w:type="dxa"/>
+            </w:tcMar>
+            <w:vAlign w:val="top"/>
+          </w:tcPr>
+          <w:p>
+            <w:pPr>
+              <w:keepNext w:val="0"/>
+              <w:keepLines w:val="0"/>
+              <w:pageBreakBefore w:val="0"/>
+              <w:widowControl w:val="0"/>
+              <w:pBdr>
+                <w:top w:space="0" w:sz="0" w:val="nil"/>
+                <w:left w:space="0" w:sz="0" w:val="nil"/>
+                <w:bottom w:space="0" w:sz="0" w:val="nil"/>
+                <w:right w:space="0" w:sz="0" w:val="nil"/>
+                <w:between w:space="0" w:sz="0" w:val="nil"/>
+              </w:pBdr>
+              <w:shd w:fill="auto" w:val="clear"/>
+              <w:spacing w:after="0" w:before="0" w:line="240" w:lineRule="auto"/>
+              <w:ind w:left="0" w:right="0" w:firstLine="0"/>
+              <w:jc w:val="left"/>
+              <w:rPr>
+                <w:rFonts w:ascii="Calibri" w:cs="Calibri" w:eastAsia="Calibri" w:hAnsi="Calibri"/>
+                <w:b w:val="1"/>
+              </w:rPr>
+            </w:pPr>
+            <w:r>
+              <w:rPr>
+                <w:rtl w:val="0"/>
+              </w:rPr>
+            </w:r>
+          </w:p>
+          <w:tbl>
+            <w:tblPr>
+              <w:tblStyle w:val="Table12"/>
+              <w:tblW w:w="2809.0" w:type="dxa"/>
+              <w:jc w:val="left"/>
+              <w:tblBorders>
+                <w:top w:color="000000" w:space="0" w:sz="8" w:val="single"/>
+                <w:left w:color="000000" w:space="0" w:sz="8" w:val="single"/>
+                <w:bottom w:color="000000" w:space="0" w:sz="8" w:val="single"/>
+                <w:right w:color="000000" w:space="0" w:sz="8" w:val="single"/>
+                <w:insideH w:color="000000" w:space="0" w:sz="8" w:val="single"/>
+                <w:insideV w:color="000000" w:space="0" w:sz="8" w:val="single"/>
+              </w:tblBorders>
+              <w:tblLayout w:type="fixed"/>
+              <w:tblLook w:val="0600"/>
+            </w:tblPr>
+            <w:tblGrid>
+              <w:gridCol w:w="2809"/>
+              <w:tblGridChange w:id="0">
+                <w:tblGrid>
+                  <w:gridCol w:w="2809"/>
+                </w:tblGrid>
+              </w:tblGridChange>
+            </w:tblGrid>
+            <w:tr>
+              <w:trPr>
+                <w:cantSplit w:val="0"/>
+                <w:tblHeader w:val="0"/>
+              </w:trPr>
+              <w:tc>
+                <w:tcPr>
+                  <w:shd w:fill="auto" w:val="clear"/>
+                  <w:tcMar>
+                    <w:top w:w="100.0" w:type="dxa"/>
+                    <w:left w:w="100.0" w:type="dxa"/>
+                    <w:bottom w:w="100.0" w:type="dxa"/>
+                    <w:right w:w="100.0" w:type="dxa"/>
+                  </w:tcMar>
+                  <w:vAlign w:val="top"/>
+                </w:tcPr>
+                <w:p>
+                  <w:pPr>
+                    <w:spacing w:line="240" w:lineRule="auto"/>
+                    <w:jc w:val="center"/>
+                    <w:rPr>
+                      <w:rFonts w:ascii="Calibri" w:cs="Calibri" w:eastAsia="Calibri" w:hAnsi="Calibri"/>
+                      <w:b w:val="1"/>
+                    </w:rPr>
+                  </w:pPr>
+                  <w:r>
+                    <w:rPr>
+                      <w:rFonts w:ascii="Calibri" w:cs="Calibri" w:eastAsia="Calibri" w:hAnsi="Calibri"/>
+                      <w:b w:val="1"/>
+                      <w:rtl w:val="0"/>
+                    </w:rPr>
+                    <w:t xml:space="preserve">Nombre_Curso</w:t>
+                  </w:r>
+                </w:p>
+              </w:tc>
+            </w:tr>
+            <w:tr>
+              <w:trPr>
+                <w:cantSplit w:val="0"/>
+                <w:tblHeader w:val="0"/>
+              </w:trPr>
+              <w:tc>
+                <w:tcPr>
+                  <w:shd w:fill="auto" w:val="clear"/>
+                  <w:tcMar>
+                    <w:top w:w="100.0" w:type="dxa"/>
+                    <w:left w:w="100.0" w:type="dxa"/>
+                    <w:bottom w:w="100.0" w:type="dxa"/>
+                    <w:right w:w="100.0" w:type="dxa"/>
+                  </w:tcMar>
+                  <w:vAlign w:val="top"/>
+                </w:tcPr>
+                <w:p>
+                  <w:pPr>
+                    <w:spacing w:line="240" w:lineRule="auto"/>
+                    <w:rPr>
+                      <w:rFonts w:ascii="Calibri" w:cs="Calibri" w:eastAsia="Calibri" w:hAnsi="Calibri"/>
+                      <w:b w:val="1"/>
+                    </w:rPr>
+                  </w:pPr>
+                  <w:r>
+                    <w:rPr>
+                      <w:rFonts w:ascii="Calibri" w:cs="Calibri" w:eastAsia="Calibri" w:hAnsi="Calibri"/>
+                      <w:b w:val="1"/>
+                      <w:rtl w:val="0"/>
+                    </w:rPr>
+                    <w:t xml:space="preserve">Author:</w:t>
+                  </w:r>
+                </w:p>
+              </w:tc>
+            </w:tr>
+            <w:tr>
+              <w:trPr>
+                <w:cantSplit w:val="0"/>
+                <w:tblHeader w:val="0"/>
+              </w:trPr>
+              <w:tc>
+                <w:tcPr>
+                  <w:shd w:fill="auto" w:val="clear"/>
+                  <w:tcMar>
+                    <w:top w:w="100.0" w:type="dxa"/>
+                    <w:left w:w="100.0" w:type="dxa"/>
+                    <w:bottom w:w="100.0" w:type="dxa"/>
+                    <w:right w:w="100.0" w:type="dxa"/>
+                  </w:tcMar>
+                  <w:vAlign w:val="top"/>
+                </w:tcPr>
+                <w:p>
+                  <w:pPr>
+                    <w:spacing w:line="240" w:lineRule="auto"/>
+                    <w:rPr>
+                      <w:rFonts w:ascii="Calibri" w:cs="Calibri" w:eastAsia="Calibri" w:hAnsi="Calibri"/>
+                      <w:b w:val="1"/>
+                    </w:rPr>
+                  </w:pPr>
+                  <w:r>
+                    <w:rPr>
+                      <w:rFonts w:ascii="Calibri" w:cs="Calibri" w:eastAsia="Calibri" w:hAnsi="Calibri"/>
+                      <w:b w:val="1"/>
+                      <w:rtl w:val="0"/>
+                    </w:rPr>
+                    <w:t xml:space="preserve">Sección Número:</w:t>
+                  </w:r>
+                </w:p>
+              </w:tc>
+            </w:tr>
+            <w:tr>
+              <w:trPr>
+                <w:cantSplit w:val="0"/>
+                <w:tblHeader w:val="0"/>
+              </w:trPr>
+              <w:tc>
+                <w:tcPr>
+                  <w:shd w:fill="auto" w:val="clear"/>
+                  <w:tcMar>
+                    <w:top w:w="100.0" w:type="dxa"/>
+                    <w:left w:w="100.0" w:type="dxa"/>
+                    <w:bottom w:w="100.0" w:type="dxa"/>
+                    <w:right w:w="100.0" w:type="dxa"/>
+                  </w:tcMar>
+                  <w:vAlign w:val="top"/>
+                </w:tcPr>
+                <w:p>
+                  <w:pPr>
+                    <w:spacing w:line="240" w:lineRule="auto"/>
+                    <w:rPr>
+                      <w:rFonts w:ascii="Calibri" w:cs="Calibri" w:eastAsia="Calibri" w:hAnsi="Calibri"/>
+                      <w:b w:val="1"/>
+                    </w:rPr>
+                  </w:pPr>
+                  <w:r>
+                    <w:rPr>
+                      <w:rFonts w:ascii="Calibri" w:cs="Calibri" w:eastAsia="Calibri" w:hAnsi="Calibri"/>
+                      <w:rtl w:val="0"/>
+                    </w:rPr>
+                    <w:t xml:space="preserve">Capítulo</w:t>
+                  </w:r>
+                  <w:r>
+                    <w:rPr>
+                      <w:rtl w:val="0"/>
+                    </w:rPr>
+                  </w:r>
+                </w:p>
+              </w:tc>
+            </w:tr>
+          </w:tbl>
+          <w:p>
+            <w:pPr>
+              <w:keepNext w:val="0"/>
+              <w:keepLines w:val="0"/>
+              <w:pageBreakBefore w:val="0"/>
+              <w:widowControl w:val="0"/>
+              <w:pBdr>
+                <w:top w:space="0" w:sz="0" w:val="nil"/>
+                <w:left w:space="0" w:sz="0" w:val="nil"/>
+                <w:bottom w:space="0" w:sz="0" w:val="nil"/>
+                <w:right w:space="0" w:sz="0" w:val="nil"/>
+                <w:between w:space="0" w:sz="0" w:val="nil"/>
+              </w:pBdr>
+              <w:shd w:fill="auto" w:val="clear"/>
+              <w:spacing w:after="0" w:before="0" w:line="240" w:lineRule="auto"/>
+              <w:ind w:left="0" w:right="0" w:firstLine="0"/>
+              <w:jc w:val="left"/>
+              <w:rPr>
+                <w:rFonts w:ascii="Calibri" w:cs="Calibri" w:eastAsia="Calibri" w:hAnsi="Calibri"/>
+                <w:b w:val="1"/>
+              </w:rPr>
+            </w:pPr>
+            <w:r>
+              <w:rPr>
+                <w:rtl w:val="0"/>
+              </w:rPr>
+            </w:r>
+          </w:p>
+        </w:tc>
+        <w:tc>
+          <w:tcPr>
+            <w:shd w:fill="auto" w:val="clear"/>
+            <w:tcMar>
+              <w:top w:w="100.0" w:type="dxa"/>
+              <w:left w:w="100.0" w:type="dxa"/>
+              <w:bottom w:w="100.0" w:type="dxa"/>
+              <w:right w:w="100.0" w:type="dxa"/>
+            </w:tcMar>
+            <w:vAlign w:val="top"/>
+          </w:tcPr>
+          <w:p>
+            <w:pPr>
+              <w:keepNext w:val="0"/>
+              <w:keepLines w:val="0"/>
+              <w:pageBreakBefore w:val="0"/>
+              <w:widowControl w:val="0"/>
+              <w:pBdr>
+                <w:top w:space="0" w:sz="0" w:val="nil"/>
+                <w:left w:space="0" w:sz="0" w:val="nil"/>
+                <w:bottom w:space="0" w:sz="0" w:val="nil"/>
+                <w:right w:space="0" w:sz="0" w:val="nil"/>
+                <w:between w:space="0" w:sz="0" w:val="nil"/>
+              </w:pBdr>
+              <w:shd w:fill="auto" w:val="clear"/>
+              <w:spacing w:after="0" w:before="0" w:line="240" w:lineRule="auto"/>
+              <w:ind w:left="0" w:right="0" w:firstLine="0"/>
+              <w:jc w:val="left"/>
+              <w:rPr>
+                <w:rFonts w:ascii="Calibri" w:cs="Calibri" w:eastAsia="Calibri" w:hAnsi="Calibri"/>
+                <w:b w:val="1"/>
+              </w:rPr>
+            </w:pPr>
+            <w:r>
+              <w:rPr>
+                <w:rtl w:val="0"/>
+              </w:rPr>
+            </w:r>
+          </w:p>
+          <w:tbl>
+            <w:tblPr>
+              <w:tblStyle w:val="Table13"/>
+              <w:tblW w:w="2809.0" w:type="dxa"/>
+              <w:jc w:val="left"/>
+              <w:tblBorders>
+                <w:top w:color="000000" w:space="0" w:sz="8" w:val="single"/>
+                <w:left w:color="000000" w:space="0" w:sz="8" w:val="single"/>
+                <w:bottom w:color="000000" w:space="0" w:sz="8" w:val="single"/>
+                <w:right w:color="000000" w:space="0" w:sz="8" w:val="single"/>
+                <w:insideH w:color="000000" w:space="0" w:sz="8" w:val="single"/>
+                <w:insideV w:color="000000" w:space="0" w:sz="8" w:val="single"/>
+              </w:tblBorders>
+              <w:tblLayout w:type="fixed"/>
+              <w:tblLook w:val="0600"/>
+            </w:tblPr>
+            <w:tblGrid>
+              <w:gridCol w:w="2809"/>
+              <w:tblGridChange w:id="0">
+                <w:tblGrid>
+                  <w:gridCol w:w="2809"/>
+                </w:tblGrid>
+              </w:tblGridChange>
+            </w:tblGrid>
+            <w:tr>
+              <w:trPr>
+                <w:cantSplit w:val="0"/>
+                <w:tblHeader w:val="0"/>
+              </w:trPr>
+              <w:tc>
+                <w:tcPr>
+                  <w:shd w:fill="auto" w:val="clear"/>
+                  <w:tcMar>
+                    <w:top w:w="100.0" w:type="dxa"/>
+                    <w:left w:w="100.0" w:type="dxa"/>
+                    <w:bottom w:w="100.0" w:type="dxa"/>
+                    <w:right w:w="100.0" w:type="dxa"/>
+                  </w:tcMar>
+                  <w:vAlign w:val="top"/>
+                </w:tcPr>
+                <w:p>
+                  <w:pPr>
+                    <w:spacing w:line="240" w:lineRule="auto"/>
+                    <w:jc w:val="center"/>
+                    <w:rPr>
+                      <w:rFonts w:ascii="Calibri" w:cs="Calibri" w:eastAsia="Calibri" w:hAnsi="Calibri"/>
+                      <w:b w:val="1"/>
+                    </w:rPr>
+                  </w:pPr>
+                  <w:r>
+                    <w:rPr>
+                      <w:rFonts w:ascii="Calibri" w:cs="Calibri" w:eastAsia="Calibri" w:hAnsi="Calibri"/>
+                      <w:b w:val="1"/>
+                      <w:rtl w:val="0"/>
+                    </w:rPr>
+                    <w:t xml:space="preserve">Nombre_Curso</w:t>
+                  </w:r>
+                </w:p>
+              </w:tc>
+            </w:tr>
+            <w:tr>
+              <w:trPr>
+                <w:cantSplit w:val="0"/>
+                <w:tblHeader w:val="0"/>
+              </w:trPr>
+              <w:tc>
+                <w:tcPr>
+                  <w:shd w:fill="auto" w:val="clear"/>
+                  <w:tcMar>
+                    <w:top w:w="100.0" w:type="dxa"/>
+                    <w:left w:w="100.0" w:type="dxa"/>
+                    <w:bottom w:w="100.0" w:type="dxa"/>
+                    <w:right w:w="100.0" w:type="dxa"/>
+                  </w:tcMar>
+                  <w:vAlign w:val="top"/>
+                </w:tcPr>
+                <w:p>
+                  <w:pPr>
+                    <w:spacing w:line="240" w:lineRule="auto"/>
+                    <w:rPr>
+                      <w:rFonts w:ascii="Calibri" w:cs="Calibri" w:eastAsia="Calibri" w:hAnsi="Calibri"/>
+                      <w:b w:val="1"/>
+                    </w:rPr>
+                  </w:pPr>
+                  <w:r>
+                    <w:rPr>
+                      <w:rFonts w:ascii="Calibri" w:cs="Calibri" w:eastAsia="Calibri" w:hAnsi="Calibri"/>
+                      <w:b w:val="1"/>
+                      <w:rtl w:val="0"/>
+                    </w:rPr>
+                    <w:t xml:space="preserve">Author:</w:t>
+                  </w:r>
+                </w:p>
+              </w:tc>
+            </w:tr>
+            <w:tr>
+              <w:trPr>
+                <w:cantSplit w:val="0"/>
+                <w:tblHeader w:val="0"/>
+              </w:trPr>
+              <w:tc>
+                <w:tcPr>
+                  <w:shd w:fill="auto" w:val="clear"/>
+                  <w:tcMar>
+                    <w:top w:w="100.0" w:type="dxa"/>
+                    <w:left w:w="100.0" w:type="dxa"/>
+                    <w:bottom w:w="100.0" w:type="dxa"/>
+                    <w:right w:w="100.0" w:type="dxa"/>
+                  </w:tcMar>
+                  <w:vAlign w:val="top"/>
+                </w:tcPr>
+                <w:p>
+                  <w:pPr>
+                    <w:spacing w:line="240" w:lineRule="auto"/>
+                    <w:rPr>
+                      <w:rFonts w:ascii="Calibri" w:cs="Calibri" w:eastAsia="Calibri" w:hAnsi="Calibri"/>
+                      <w:b w:val="1"/>
+                    </w:rPr>
+                  </w:pPr>
+                  <w:r>
+                    <w:rPr>
+                      <w:rFonts w:ascii="Calibri" w:cs="Calibri" w:eastAsia="Calibri" w:hAnsi="Calibri"/>
+                      <w:b w:val="1"/>
+                      <w:rtl w:val="0"/>
+                    </w:rPr>
+                    <w:t xml:space="preserve">Sección Número:</w:t>
+                  </w:r>
+                </w:p>
+              </w:tc>
+            </w:tr>
+            <w:tr>
+              <w:trPr>
+                <w:cantSplit w:val="0"/>
+                <w:tblHeader w:val="0"/>
+              </w:trPr>
+              <w:tc>
+                <w:tcPr>
+                  <w:shd w:fill="auto" w:val="clear"/>
+                  <w:tcMar>
+                    <w:top w:w="100.0" w:type="dxa"/>
+                    <w:left w:w="100.0" w:type="dxa"/>
+                    <w:bottom w:w="100.0" w:type="dxa"/>
+                    <w:right w:w="100.0" w:type="dxa"/>
+                  </w:tcMar>
+                  <w:vAlign w:val="top"/>
+                </w:tcPr>
+                <w:p>
+                  <w:pPr>
+                    <w:spacing w:line="240" w:lineRule="auto"/>
+                    <w:rPr>
+                      <w:rFonts w:ascii="Calibri" w:cs="Calibri" w:eastAsia="Calibri" w:hAnsi="Calibri"/>
+                      <w:b w:val="1"/>
+                    </w:rPr>
+                  </w:pPr>
+                  <w:r>
+                    <w:rPr>
+                      <w:rFonts w:ascii="Calibri" w:cs="Calibri" w:eastAsia="Calibri" w:hAnsi="Calibri"/>
+                      <w:rtl w:val="0"/>
+                    </w:rPr>
+                    <w:t xml:space="preserve">Capítulo</w:t>
+                  </w:r>
+                  <w:r>
+                    <w:rPr>
+                      <w:rtl w:val="0"/>
+                    </w:rPr>
+                  </w:r>
+                </w:p>
+              </w:tc>
+            </w:tr>
+          </w:tbl>
+          <w:p>
+            <w:pPr>
+              <w:keepNext w:val="0"/>
+              <w:keepLines w:val="0"/>
+              <w:pageBreakBefore w:val="0"/>
+              <w:widowControl w:val="0"/>
+              <w:pBdr>
+                <w:top w:space="0" w:sz="0" w:val="nil"/>
+                <w:left w:space="0" w:sz="0" w:val="nil"/>
+                <w:bottom w:space="0" w:sz="0" w:val="nil"/>
+                <w:right w:space="0" w:sz="0" w:val="nil"/>
+                <w:between w:space="0" w:sz="0" w:val="nil"/>
+              </w:pBdr>
+              <w:shd w:fill="auto" w:val="clear"/>
+              <w:spacing w:after="0" w:before="0" w:line="240" w:lineRule="auto"/>
+              <w:ind w:left="0" w:right="0" w:firstLine="0"/>
+              <w:jc w:val="left"/>
+              <w:rPr>
+                <w:rFonts w:ascii="Calibri" w:cs="Calibri" w:eastAsia="Calibri" w:hAnsi="Calibri"/>
+                <w:b w:val="1"/>
               </w:rPr>
             </w:pPr>
             <w:r>
@@ -178,6 +2943,20 @@
         </w:tc>
       </w:tr>
     </w:tbl>
+    <w:p>
+      <w:pPr>
+        <w:spacing w:after="160" w:line="259" w:lineRule="auto"/>
+        <w:rPr>
+          <w:rFonts w:ascii="Calibri" w:cs="Calibri" w:eastAsia="Calibri" w:hAnsi="Calibri"/>
+          <w:b w:val="1"/>
+        </w:rPr>
+      </w:pPr>
+      <w:r>
+        <w:rPr>
+          <w:rtl w:val="0"/>
+        </w:rPr>
+      </w:r>
+    </w:p>
     <w:p>
       <w:pPr>
         <w:spacing w:after="160" w:line="259" w:lineRule="auto"/>
@@ -455,6 +3234,124 @@
       <w:szCs w:val="52"/>
     </w:rPr>
   </w:style>
+  <w:style w:type="paragraph" w:styleId="Normal" w:default="1">
+    <w:name w:val="normal"/>
+  </w:style>
+  <w:style w:type="table" w:styleId="TableNormal" w:default="1">
+    <w:name w:val="Table Normal"/>
+  </w:style>
+  <w:style w:type="paragraph" w:styleId="Heading1">
+    <w:name w:val="heading 1"/>
+    <w:basedOn w:val="Normal"/>
+    <w:next w:val="Normal"/>
+    <w:pPr>
+      <w:keepNext w:val="1"/>
+      <w:keepLines w:val="1"/>
+      <w:pageBreakBefore w:val="0"/>
+      <w:spacing w:after="120" w:before="400" w:lineRule="auto"/>
+    </w:pPr>
+    <w:rPr>
+      <w:sz w:val="40"/>
+      <w:szCs w:val="40"/>
+    </w:rPr>
+  </w:style>
+  <w:style w:type="paragraph" w:styleId="Heading2">
+    <w:name w:val="heading 2"/>
+    <w:basedOn w:val="Normal"/>
+    <w:next w:val="Normal"/>
+    <w:pPr>
+      <w:keepNext w:val="1"/>
+      <w:keepLines w:val="1"/>
+      <w:pageBreakBefore w:val="0"/>
+      <w:spacing w:after="120" w:before="360" w:lineRule="auto"/>
+    </w:pPr>
+    <w:rPr>
+      <w:b w:val="0"/>
+      <w:sz w:val="32"/>
+      <w:szCs w:val="32"/>
+    </w:rPr>
+  </w:style>
+  <w:style w:type="paragraph" w:styleId="Heading3">
+    <w:name w:val="heading 3"/>
+    <w:basedOn w:val="Normal"/>
+    <w:next w:val="Normal"/>
+    <w:pPr>
+      <w:keepNext w:val="1"/>
+      <w:keepLines w:val="1"/>
+      <w:pageBreakBefore w:val="0"/>
+      <w:spacing w:after="80" w:before="320" w:lineRule="auto"/>
+    </w:pPr>
+    <w:rPr>
+      <w:b w:val="0"/>
+      <w:color w:val="434343"/>
+      <w:sz w:val="28"/>
+      <w:szCs w:val="28"/>
+    </w:rPr>
+  </w:style>
+  <w:style w:type="paragraph" w:styleId="Heading4">
+    <w:name w:val="heading 4"/>
+    <w:basedOn w:val="Normal"/>
+    <w:next w:val="Normal"/>
+    <w:pPr>
+      <w:keepNext w:val="1"/>
+      <w:keepLines w:val="1"/>
+      <w:pageBreakBefore w:val="0"/>
+      <w:spacing w:after="80" w:before="280" w:lineRule="auto"/>
+    </w:pPr>
+    <w:rPr>
+      <w:color w:val="666666"/>
+      <w:sz w:val="24"/>
+      <w:szCs w:val="24"/>
+    </w:rPr>
+  </w:style>
+  <w:style w:type="paragraph" w:styleId="Heading5">
+    <w:name w:val="heading 5"/>
+    <w:basedOn w:val="Normal"/>
+    <w:next w:val="Normal"/>
+    <w:pPr>
+      <w:keepNext w:val="1"/>
+      <w:keepLines w:val="1"/>
+      <w:pageBreakBefore w:val="0"/>
+      <w:spacing w:after="80" w:before="240" w:lineRule="auto"/>
+    </w:pPr>
+    <w:rPr>
+      <w:color w:val="666666"/>
+      <w:sz w:val="22"/>
+      <w:szCs w:val="22"/>
+    </w:rPr>
+  </w:style>
+  <w:style w:type="paragraph" w:styleId="Heading6">
+    <w:name w:val="heading 6"/>
+    <w:basedOn w:val="Normal"/>
+    <w:next w:val="Normal"/>
+    <w:pPr>
+      <w:keepNext w:val="1"/>
+      <w:keepLines w:val="1"/>
+      <w:pageBreakBefore w:val="0"/>
+      <w:spacing w:after="80" w:before="240" w:lineRule="auto"/>
+    </w:pPr>
+    <w:rPr>
+      <w:i w:val="1"/>
+      <w:color w:val="666666"/>
+      <w:sz w:val="22"/>
+      <w:szCs w:val="22"/>
+    </w:rPr>
+  </w:style>
+  <w:style w:type="paragraph" w:styleId="Title">
+    <w:name w:val="Title"/>
+    <w:basedOn w:val="Normal"/>
+    <w:next w:val="Normal"/>
+    <w:pPr>
+      <w:keepNext w:val="1"/>
+      <w:keepLines w:val="1"/>
+      <w:pageBreakBefore w:val="0"/>
+      <w:spacing w:after="60" w:before="0" w:lineRule="auto"/>
+    </w:pPr>
+    <w:rPr>
+      <w:sz w:val="52"/>
+      <w:szCs w:val="52"/>
+    </w:rPr>
+  </w:style>
   <w:style w:type="paragraph" w:styleId="Subtitle">
     <w:name w:val="Subtitle"/>
     <w:basedOn w:val="Normal"/>
@@ -520,6 +3417,193 @@
         <w:left w:w="108.0" w:type="dxa"/>
         <w:bottom w:w="0.0" w:type="dxa"/>
         <w:right w:w="108.0" w:type="dxa"/>
+      </w:tblCellMar>
+    </w:tblPr>
+  </w:style>
+  <w:style w:type="paragraph" w:styleId="Subtitle">
+    <w:name w:val="Subtitle"/>
+    <w:basedOn w:val="Normal"/>
+    <w:next w:val="Normal"/>
+    <w:pPr>
+      <w:keepNext w:val="1"/>
+      <w:keepLines w:val="1"/>
+      <w:pageBreakBefore w:val="0"/>
+      <w:spacing w:after="320" w:before="0" w:lineRule="auto"/>
+    </w:pPr>
+    <w:rPr>
+      <w:rFonts w:ascii="Arial" w:cs="Arial" w:eastAsia="Arial" w:hAnsi="Arial"/>
+      <w:i w:val="0"/>
+      <w:color w:val="666666"/>
+      <w:sz w:val="30"/>
+      <w:szCs w:val="30"/>
+    </w:rPr>
+  </w:style>
+  <w:style w:type="table" w:styleId="Table1">
+    <w:basedOn w:val="TableNormal"/>
+    <w:tblPr>
+      <w:tblStyleRowBandSize w:val="1"/>
+      <w:tblStyleColBandSize w:val="1"/>
+      <w:tblCellMar>
+        <w:top w:w="100.0" w:type="dxa"/>
+        <w:left w:w="100.0" w:type="dxa"/>
+        <w:bottom w:w="100.0" w:type="dxa"/>
+        <w:right w:w="100.0" w:type="dxa"/>
+      </w:tblCellMar>
+    </w:tblPr>
+  </w:style>
+  <w:style w:type="table" w:styleId="Table2">
+    <w:basedOn w:val="TableNormal"/>
+    <w:tblPr>
+      <w:tblStyleRowBandSize w:val="1"/>
+      <w:tblStyleColBandSize w:val="1"/>
+      <w:tblCellMar>
+        <w:top w:w="100.0" w:type="dxa"/>
+        <w:left w:w="100.0" w:type="dxa"/>
+        <w:bottom w:w="100.0" w:type="dxa"/>
+        <w:right w:w="100.0" w:type="dxa"/>
+      </w:tblCellMar>
+    </w:tblPr>
+  </w:style>
+  <w:style w:type="table" w:styleId="Table3">
+    <w:basedOn w:val="TableNormal"/>
+    <w:tblPr>
+      <w:tblStyleRowBandSize w:val="1"/>
+      <w:tblStyleColBandSize w:val="1"/>
+      <w:tblCellMar>
+        <w:top w:w="100.0" w:type="dxa"/>
+        <w:left w:w="100.0" w:type="dxa"/>
+        <w:bottom w:w="100.0" w:type="dxa"/>
+        <w:right w:w="100.0" w:type="dxa"/>
+      </w:tblCellMar>
+    </w:tblPr>
+  </w:style>
+  <w:style w:type="table" w:styleId="Table4">
+    <w:basedOn w:val="TableNormal"/>
+    <w:tblPr>
+      <w:tblStyleRowBandSize w:val="1"/>
+      <w:tblStyleColBandSize w:val="1"/>
+      <w:tblCellMar>
+        <w:top w:w="100.0" w:type="dxa"/>
+        <w:left w:w="100.0" w:type="dxa"/>
+        <w:bottom w:w="100.0" w:type="dxa"/>
+        <w:right w:w="100.0" w:type="dxa"/>
+      </w:tblCellMar>
+    </w:tblPr>
+  </w:style>
+  <w:style w:type="table" w:styleId="Table5">
+    <w:basedOn w:val="TableNormal"/>
+    <w:tblPr>
+      <w:tblStyleRowBandSize w:val="1"/>
+      <w:tblStyleColBandSize w:val="1"/>
+      <w:tblCellMar>
+        <w:top w:w="100.0" w:type="dxa"/>
+        <w:left w:w="100.0" w:type="dxa"/>
+        <w:bottom w:w="100.0" w:type="dxa"/>
+        <w:right w:w="100.0" w:type="dxa"/>
+      </w:tblCellMar>
+    </w:tblPr>
+  </w:style>
+  <w:style w:type="table" w:styleId="Table6">
+    <w:basedOn w:val="TableNormal"/>
+    <w:tblPr>
+      <w:tblStyleRowBandSize w:val="1"/>
+      <w:tblStyleColBandSize w:val="1"/>
+      <w:tblCellMar>
+        <w:top w:w="100.0" w:type="dxa"/>
+        <w:left w:w="100.0" w:type="dxa"/>
+        <w:bottom w:w="100.0" w:type="dxa"/>
+        <w:right w:w="100.0" w:type="dxa"/>
+      </w:tblCellMar>
+    </w:tblPr>
+  </w:style>
+  <w:style w:type="table" w:styleId="Table7">
+    <w:basedOn w:val="TableNormal"/>
+    <w:tblPr>
+      <w:tblStyleRowBandSize w:val="1"/>
+      <w:tblStyleColBandSize w:val="1"/>
+      <w:tblCellMar>
+        <w:top w:w="100.0" w:type="dxa"/>
+        <w:left w:w="100.0" w:type="dxa"/>
+        <w:bottom w:w="100.0" w:type="dxa"/>
+        <w:right w:w="100.0" w:type="dxa"/>
+      </w:tblCellMar>
+    </w:tblPr>
+  </w:style>
+  <w:style w:type="table" w:styleId="Table8">
+    <w:basedOn w:val="TableNormal"/>
+    <w:tblPr>
+      <w:tblStyleRowBandSize w:val="1"/>
+      <w:tblStyleColBandSize w:val="1"/>
+      <w:tblCellMar>
+        <w:top w:w="100.0" w:type="dxa"/>
+        <w:left w:w="100.0" w:type="dxa"/>
+        <w:bottom w:w="100.0" w:type="dxa"/>
+        <w:right w:w="100.0" w:type="dxa"/>
+      </w:tblCellMar>
+    </w:tblPr>
+  </w:style>
+  <w:style w:type="table" w:styleId="Table9">
+    <w:basedOn w:val="TableNormal"/>
+    <w:tblPr>
+      <w:tblStyleRowBandSize w:val="1"/>
+      <w:tblStyleColBandSize w:val="1"/>
+      <w:tblCellMar>
+        <w:top w:w="100.0" w:type="dxa"/>
+        <w:left w:w="100.0" w:type="dxa"/>
+        <w:bottom w:w="100.0" w:type="dxa"/>
+        <w:right w:w="100.0" w:type="dxa"/>
+      </w:tblCellMar>
+    </w:tblPr>
+  </w:style>
+  <w:style w:type="table" w:styleId="Table10">
+    <w:basedOn w:val="TableNormal"/>
+    <w:tblPr>
+      <w:tblStyleRowBandSize w:val="1"/>
+      <w:tblStyleColBandSize w:val="1"/>
+      <w:tblCellMar>
+        <w:top w:w="100.0" w:type="dxa"/>
+        <w:left w:w="100.0" w:type="dxa"/>
+        <w:bottom w:w="100.0" w:type="dxa"/>
+        <w:right w:w="100.0" w:type="dxa"/>
+      </w:tblCellMar>
+    </w:tblPr>
+  </w:style>
+  <w:style w:type="table" w:styleId="Table11">
+    <w:basedOn w:val="TableNormal"/>
+    <w:tblPr>
+      <w:tblStyleRowBandSize w:val="1"/>
+      <w:tblStyleColBandSize w:val="1"/>
+      <w:tblCellMar>
+        <w:top w:w="100.0" w:type="dxa"/>
+        <w:left w:w="100.0" w:type="dxa"/>
+        <w:bottom w:w="100.0" w:type="dxa"/>
+        <w:right w:w="100.0" w:type="dxa"/>
+      </w:tblCellMar>
+    </w:tblPr>
+  </w:style>
+  <w:style w:type="table" w:styleId="Table12">
+    <w:basedOn w:val="TableNormal"/>
+    <w:tblPr>
+      <w:tblStyleRowBandSize w:val="1"/>
+      <w:tblStyleColBandSize w:val="1"/>
+      <w:tblCellMar>
+        <w:top w:w="100.0" w:type="dxa"/>
+        <w:left w:w="100.0" w:type="dxa"/>
+        <w:bottom w:w="100.0" w:type="dxa"/>
+        <w:right w:w="100.0" w:type="dxa"/>
+      </w:tblCellMar>
+    </w:tblPr>
+  </w:style>
+  <w:style w:type="table" w:styleId="Table13">
+    <w:basedOn w:val="TableNormal"/>
+    <w:tblPr>
+      <w:tblStyleRowBandSize w:val="1"/>
+      <w:tblStyleColBandSize w:val="1"/>
+      <w:tblCellMar>
+        <w:top w:w="100.0" w:type="dxa"/>
+        <w:left w:w="100.0" w:type="dxa"/>
+        <w:bottom w:w="100.0" w:type="dxa"/>
+        <w:right w:w="100.0" w:type="dxa"/>
       </w:tblCellMar>
     </w:tblPr>
   </w:style>
@@ -848,7 +3932,7 @@
 
 <file path=customXML/item1.xml><?xml version="1.0" encoding="utf-8"?>
 <go:gDocsCustomXmlDataStorage xmlns:go="http://customooxmlschemas.google.com/" xmlns:r="http://schemas.openxmlformats.org/officeDocument/2006/relationships" uri="GoogleDocsCustomDataVersion2">
-  <go:docsCustomData xmlns:go="http://customooxmlschemas.google.com/" roundtripDataSignature="AMtx7mhsQcC3wtkJ7cvk34JAiQTHtArV1Q==">CgMxLjA4AHIhMUVGcTJhZ0ZvVnlBRU1UUWo4NWFNOFBiUGt0MzNQWmFm</go:docsCustomData>
+  <go:docsCustomData xmlns:go="http://customooxmlschemas.google.com/" roundtripDataSignature="AMtx7miY4O1HU7wqX+TMuhzNXP1wrglnTA==">CgMxLjA4AHIhMTR2aDlHbm95QnVocFBpTThUb1k5RENNS0xQaDRRZHJa</go:docsCustomData>
 </go:gDocsCustomXmlDataStorage>
 </file>
 

</xml_diff>